<commit_message>
Update data science and 3d graphics
</commit_message>
<xml_diff>
--- a/3D graphics/Coursera/3D graphics - topic 1.docx
+++ b/3D graphics/Coursera/3D graphics - topic 1.docx
@@ -31,7 +31,7 @@
                     <pic:cNvPicPr/>
                   </pic:nvPicPr>
                   <pic:blipFill>
-                    <a:blip r:embed="rId4"/>
+                    <a:blip r:embed="rId5"/>
                     <a:stretch>
                       <a:fillRect/>
                     </a:stretch>
@@ -73,7 +73,7 @@
                     <pic:cNvPicPr/>
                   </pic:nvPicPr>
                   <pic:blipFill>
-                    <a:blip r:embed="rId5"/>
+                    <a:blip r:embed="rId6"/>
                     <a:stretch>
                       <a:fillRect/>
                     </a:stretch>
@@ -116,7 +116,7 @@
                     <pic:cNvPicPr/>
                   </pic:nvPicPr>
                   <pic:blipFill>
-                    <a:blip r:embed="rId6"/>
+                    <a:blip r:embed="rId7"/>
                     <a:stretch>
                       <a:fillRect/>
                     </a:stretch>
@@ -158,7 +158,7 @@
                     <pic:cNvPicPr/>
                   </pic:nvPicPr>
                   <pic:blipFill>
-                    <a:blip r:embed="rId7"/>
+                    <a:blip r:embed="rId8"/>
                     <a:stretch>
                       <a:fillRect/>
                     </a:stretch>
@@ -201,7 +201,7 @@
                     <pic:cNvPicPr/>
                   </pic:nvPicPr>
                   <pic:blipFill>
-                    <a:blip r:embed="rId8"/>
+                    <a:blip r:embed="rId9"/>
                     <a:stretch>
                       <a:fillRect/>
                     </a:stretch>
@@ -248,7 +248,7 @@
                     <pic:cNvPicPr/>
                   </pic:nvPicPr>
                   <pic:blipFill>
-                    <a:blip r:embed="rId9"/>
+                    <a:blip r:embed="rId10"/>
                     <a:stretch>
                       <a:fillRect/>
                     </a:stretch>
@@ -296,7 +296,7 @@
                     <pic:cNvPicPr/>
                   </pic:nvPicPr>
                   <pic:blipFill>
-                    <a:blip r:embed="rId10"/>
+                    <a:blip r:embed="rId11"/>
                     <a:stretch>
                       <a:fillRect/>
                     </a:stretch>
@@ -338,7 +338,7 @@
                     <pic:cNvPicPr/>
                   </pic:nvPicPr>
                   <pic:blipFill>
-                    <a:blip r:embed="rId11"/>
+                    <a:blip r:embed="rId12"/>
                     <a:stretch>
                       <a:fillRect/>
                     </a:stretch>
@@ -386,7 +386,7 @@
                     <pic:cNvPicPr/>
                   </pic:nvPicPr>
                   <pic:blipFill>
-                    <a:blip r:embed="rId12"/>
+                    <a:blip r:embed="rId13"/>
                     <a:stretch>
                       <a:fillRect/>
                     </a:stretch>
@@ -529,7 +529,7 @@
                     <pic:cNvPicPr/>
                   </pic:nvPicPr>
                   <pic:blipFill>
-                    <a:blip r:embed="rId13"/>
+                    <a:blip r:embed="rId14"/>
                     <a:stretch>
                       <a:fillRect/>
                     </a:stretch>
@@ -572,7 +572,7 @@
                     <pic:cNvPicPr/>
                   </pic:nvPicPr>
                   <pic:blipFill>
-                    <a:blip r:embed="rId14"/>
+                    <a:blip r:embed="rId15"/>
                     <a:stretch>
                       <a:fillRect/>
                     </a:stretch>
@@ -614,7 +614,7 @@
                     <pic:cNvPicPr/>
                   </pic:nvPicPr>
                   <pic:blipFill>
-                    <a:blip r:embed="rId15"/>
+                    <a:blip r:embed="rId16"/>
                     <a:stretch>
                       <a:fillRect/>
                     </a:stretch>
@@ -637,6 +637,9 @@
     </w:p>
     <w:p>
       <w:r>
+        <w:rPr>
+          <w:noProof/>
+        </w:rPr>
         <w:drawing>
           <wp:inline distT="0" distB="0" distL="0" distR="0" wp14:anchorId="22D957DF" wp14:editId="05F6B88A">
             <wp:extent cx="5731510" cy="2551430"/>
@@ -653,7 +656,7 @@
                     <pic:cNvPicPr/>
                   </pic:nvPicPr>
                   <pic:blipFill>
-                    <a:blip r:embed="rId16"/>
+                    <a:blip r:embed="rId17"/>
                     <a:stretch>
                       <a:fillRect/>
                     </a:stretch>
@@ -772,6 +775,9 @@
     </w:p>
     <w:p>
       <w:r>
+        <w:rPr>
+          <w:noProof/>
+        </w:rPr>
         <w:drawing>
           <wp:inline distT="0" distB="0" distL="0" distR="0" wp14:anchorId="7B562A60" wp14:editId="1BDF1768">
             <wp:extent cx="5731510" cy="4008120"/>
@@ -788,7 +794,7 @@
                     <pic:cNvPicPr/>
                   </pic:nvPicPr>
                   <pic:blipFill>
-                    <a:blip r:embed="rId17"/>
+                    <a:blip r:embed="rId18"/>
                     <a:stretch>
                       <a:fillRect/>
                     </a:stretch>
@@ -821,6 +827,9 @@
     </w:p>
     <w:p>
       <w:r>
+        <w:rPr>
+          <w:noProof/>
+        </w:rPr>
         <w:drawing>
           <wp:inline distT="0" distB="0" distL="0" distR="0" wp14:anchorId="5C2E3FE7" wp14:editId="75565F2D">
             <wp:extent cx="5420481" cy="4439270"/>
@@ -837,7 +846,7 @@
                     <pic:cNvPicPr/>
                   </pic:nvPicPr>
                   <pic:blipFill>
-                    <a:blip r:embed="rId18"/>
+                    <a:blip r:embed="rId19"/>
                     <a:stretch>
                       <a:fillRect/>
                     </a:stretch>
@@ -860,6 +869,9 @@
     </w:p>
     <w:p>
       <w:r>
+        <w:rPr>
+          <w:noProof/>
+        </w:rPr>
         <w:drawing>
           <wp:inline distT="0" distB="0" distL="0" distR="0" wp14:anchorId="0E59E4CE" wp14:editId="29AB6EEE">
             <wp:extent cx="5715798" cy="3858163"/>
@@ -876,7 +888,7 @@
                     <pic:cNvPicPr/>
                   </pic:nvPicPr>
                   <pic:blipFill>
-                    <a:blip r:embed="rId19"/>
+                    <a:blip r:embed="rId20"/>
                     <a:stretch>
                       <a:fillRect/>
                     </a:stretch>
@@ -899,6 +911,9 @@
     </w:p>
     <w:p>
       <w:r>
+        <w:rPr>
+          <w:noProof/>
+        </w:rPr>
         <w:lastRenderedPageBreak/>
         <w:drawing>
           <wp:inline distT="0" distB="0" distL="0" distR="0" wp14:anchorId="5D7696B4" wp14:editId="142168F7">
@@ -916,7 +931,7 @@
                     <pic:cNvPicPr/>
                   </pic:nvPicPr>
                   <pic:blipFill>
-                    <a:blip r:embed="rId20"/>
+                    <a:blip r:embed="rId21"/>
                     <a:stretch>
                       <a:fillRect/>
                     </a:stretch>
@@ -945,6 +960,9 @@
     <w:p/>
     <w:p>
       <w:r>
+        <w:rPr>
+          <w:noProof/>
+        </w:rPr>
         <w:drawing>
           <wp:inline distT="0" distB="0" distL="0" distR="0" wp14:anchorId="4572B96F" wp14:editId="2C8AF950">
             <wp:extent cx="5731510" cy="3389630"/>
@@ -961,7 +979,7 @@
                     <pic:cNvPicPr/>
                   </pic:nvPicPr>
                   <pic:blipFill>
-                    <a:blip r:embed="rId21"/>
+                    <a:blip r:embed="rId22"/>
                     <a:stretch>
                       <a:fillRect/>
                     </a:stretch>
@@ -984,6 +1002,9 @@
     </w:p>
     <w:p>
       <w:r>
+        <w:rPr>
+          <w:noProof/>
+        </w:rPr>
         <w:lastRenderedPageBreak/>
         <w:drawing>
           <wp:inline distT="0" distB="0" distL="0" distR="0" wp14:anchorId="4C5D5196" wp14:editId="6CD928B1">
@@ -1001,7 +1022,7 @@
                     <pic:cNvPicPr/>
                   </pic:nvPicPr>
                   <pic:blipFill>
-                    <a:blip r:embed="rId22"/>
+                    <a:blip r:embed="rId23"/>
                     <a:stretch>
                       <a:fillRect/>
                     </a:stretch>
@@ -1024,6 +1045,9 @@
     </w:p>
     <w:p>
       <w:r>
+        <w:rPr>
+          <w:noProof/>
+        </w:rPr>
         <w:drawing>
           <wp:inline distT="0" distB="0" distL="0" distR="0" wp14:anchorId="752066F0" wp14:editId="7DE43526">
             <wp:extent cx="5731510" cy="3411855"/>
@@ -1040,7 +1064,7 @@
                     <pic:cNvPicPr/>
                   </pic:nvPicPr>
                   <pic:blipFill>
-                    <a:blip r:embed="rId23"/>
+                    <a:blip r:embed="rId24"/>
                     <a:stretch>
                       <a:fillRect/>
                     </a:stretch>
@@ -1063,6 +1087,9 @@
     </w:p>
     <w:p>
       <w:r>
+        <w:rPr>
+          <w:noProof/>
+        </w:rPr>
         <w:lastRenderedPageBreak/>
         <w:drawing>
           <wp:inline distT="0" distB="0" distL="0" distR="0" wp14:anchorId="2CB5603C" wp14:editId="61D71CBB">
@@ -1080,7 +1107,7 @@
                     <pic:cNvPicPr/>
                   </pic:nvPicPr>
                   <pic:blipFill>
-                    <a:blip r:embed="rId24"/>
+                    <a:blip r:embed="rId25"/>
                     <a:stretch>
                       <a:fillRect/>
                     </a:stretch>
@@ -1103,6 +1130,9 @@
     </w:p>
     <w:p>
       <w:r>
+        <w:rPr>
+          <w:noProof/>
+        </w:rPr>
         <w:drawing>
           <wp:inline distT="0" distB="0" distL="0" distR="0" wp14:anchorId="35788C19" wp14:editId="4E39E060">
             <wp:extent cx="5731510" cy="2087880"/>
@@ -1119,7 +1149,7 @@
                     <pic:cNvPicPr/>
                   </pic:nvPicPr>
                   <pic:blipFill>
-                    <a:blip r:embed="rId25"/>
+                    <a:blip r:embed="rId26"/>
                     <a:stretch>
                       <a:fillRect/>
                     </a:stretch>
@@ -1142,6 +1172,9 @@
     </w:p>
     <w:p>
       <w:r>
+        <w:rPr>
+          <w:noProof/>
+        </w:rPr>
         <w:lastRenderedPageBreak/>
         <w:drawing>
           <wp:inline distT="0" distB="0" distL="0" distR="0" wp14:anchorId="4361313D" wp14:editId="02AACE9A">
@@ -1159,7 +1192,7 @@
                     <pic:cNvPicPr/>
                   </pic:nvPicPr>
                   <pic:blipFill>
-                    <a:blip r:embed="rId26"/>
+                    <a:blip r:embed="rId27"/>
                     <a:stretch>
                       <a:fillRect/>
                     </a:stretch>
@@ -1188,6 +1221,9 @@
     <w:p/>
     <w:p>
       <w:r>
+        <w:rPr>
+          <w:noProof/>
+        </w:rPr>
         <w:drawing>
           <wp:inline distT="0" distB="0" distL="0" distR="0" wp14:anchorId="297DFD84" wp14:editId="617370B7">
             <wp:extent cx="3724795" cy="4163006"/>
@@ -1204,7 +1240,7 @@
                     <pic:cNvPicPr/>
                   </pic:nvPicPr>
                   <pic:blipFill>
-                    <a:blip r:embed="rId27"/>
+                    <a:blip r:embed="rId28"/>
                     <a:stretch>
                       <a:fillRect/>
                     </a:stretch>
@@ -1237,6 +1273,9 @@
     </w:p>
     <w:p>
       <w:r>
+        <w:rPr>
+          <w:noProof/>
+        </w:rPr>
         <w:lastRenderedPageBreak/>
         <w:drawing>
           <wp:inline distT="0" distB="0" distL="0" distR="0" wp14:anchorId="64C503CD" wp14:editId="57F64C1E">
@@ -1254,7 +1293,7 @@
                     <pic:cNvPicPr/>
                   </pic:nvPicPr>
                   <pic:blipFill>
-                    <a:blip r:embed="rId28"/>
+                    <a:blip r:embed="rId29"/>
                     <a:stretch>
                       <a:fillRect/>
                     </a:stretch>
@@ -1277,6 +1316,9 @@
     </w:p>
     <w:p>
       <w:r>
+        <w:rPr>
+          <w:noProof/>
+        </w:rPr>
         <w:drawing>
           <wp:inline distT="0" distB="0" distL="0" distR="0" wp14:anchorId="547945A1" wp14:editId="1931371A">
             <wp:extent cx="5731510" cy="3336925"/>
@@ -1293,7 +1335,7 @@
                     <pic:cNvPicPr/>
                   </pic:nvPicPr>
                   <pic:blipFill>
-                    <a:blip r:embed="rId29"/>
+                    <a:blip r:embed="rId30"/>
                     <a:stretch>
                       <a:fillRect/>
                     </a:stretch>
@@ -1316,6 +1358,9 @@
     </w:p>
     <w:p>
       <w:r>
+        <w:rPr>
+          <w:noProof/>
+        </w:rPr>
         <w:lastRenderedPageBreak/>
         <w:drawing>
           <wp:inline distT="0" distB="0" distL="0" distR="0" wp14:anchorId="19C375EF" wp14:editId="14B0D3F8">
@@ -1333,7 +1378,7 @@
                     <pic:cNvPicPr/>
                   </pic:nvPicPr>
                   <pic:blipFill>
-                    <a:blip r:embed="rId30"/>
+                    <a:blip r:embed="rId31"/>
                     <a:stretch>
                       <a:fillRect/>
                     </a:stretch>
@@ -1357,6 +1402,9 @@
     <w:p/>
     <w:p>
       <w:r>
+        <w:rPr>
+          <w:noProof/>
+        </w:rPr>
         <w:drawing>
           <wp:inline distT="0" distB="0" distL="0" distR="0" wp14:anchorId="08C23B35" wp14:editId="1E6621D2">
             <wp:extent cx="4715533" cy="3858163"/>
@@ -1373,7 +1421,7 @@
                     <pic:cNvPicPr/>
                   </pic:nvPicPr>
                   <pic:blipFill>
-                    <a:blip r:embed="rId31"/>
+                    <a:blip r:embed="rId32"/>
                     <a:stretch>
                       <a:fillRect/>
                     </a:stretch>
@@ -1396,6 +1444,9 @@
     </w:p>
     <w:p>
       <w:r>
+        <w:rPr>
+          <w:noProof/>
+        </w:rPr>
         <w:lastRenderedPageBreak/>
         <w:drawing>
           <wp:inline distT="0" distB="0" distL="0" distR="0" wp14:anchorId="6D0F4835" wp14:editId="3906A429">
@@ -1413,7 +1464,7 @@
                     <pic:cNvPicPr/>
                   </pic:nvPicPr>
                   <pic:blipFill>
-                    <a:blip r:embed="rId32"/>
+                    <a:blip r:embed="rId33"/>
                     <a:stretch>
                       <a:fillRect/>
                     </a:stretch>
@@ -1436,6 +1487,9 @@
     </w:p>
     <w:p>
       <w:r>
+        <w:rPr>
+          <w:noProof/>
+        </w:rPr>
         <w:drawing>
           <wp:inline distT="0" distB="0" distL="0" distR="0" wp14:anchorId="7F9CA607" wp14:editId="44684BC6">
             <wp:extent cx="5731510" cy="2506980"/>
@@ -1452,7 +1506,7 @@
                     <pic:cNvPicPr/>
                   </pic:nvPicPr>
                   <pic:blipFill>
-                    <a:blip r:embed="rId33"/>
+                    <a:blip r:embed="rId34"/>
                     <a:stretch>
                       <a:fillRect/>
                     </a:stretch>
@@ -1475,6 +1529,9 @@
     </w:p>
     <w:p>
       <w:r>
+        <w:rPr>
+          <w:noProof/>
+        </w:rPr>
         <w:lastRenderedPageBreak/>
         <w:drawing>
           <wp:inline distT="0" distB="0" distL="0" distR="0" wp14:anchorId="6A629419" wp14:editId="3E67F7A4">
@@ -1492,7 +1549,7 @@
                     <pic:cNvPicPr/>
                   </pic:nvPicPr>
                   <pic:blipFill>
-                    <a:blip r:embed="rId34"/>
+                    <a:blip r:embed="rId35"/>
                     <a:stretch>
                       <a:fillRect/>
                     </a:stretch>
@@ -1515,6 +1572,9 @@
     </w:p>
     <w:p>
       <w:r>
+        <w:rPr>
+          <w:noProof/>
+        </w:rPr>
         <w:drawing>
           <wp:inline distT="0" distB="0" distL="0" distR="0" wp14:anchorId="3B3C5BD2" wp14:editId="159B54D8">
             <wp:extent cx="3943900" cy="3029373"/>
@@ -1531,7 +1591,7 @@
                     <pic:cNvPicPr/>
                   </pic:nvPicPr>
                   <pic:blipFill>
-                    <a:blip r:embed="rId35"/>
+                    <a:blip r:embed="rId36"/>
                     <a:stretch>
                       <a:fillRect/>
                     </a:stretch>
@@ -1554,6 +1614,9 @@
     </w:p>
     <w:p>
       <w:r>
+        <w:rPr>
+          <w:noProof/>
+        </w:rPr>
         <w:lastRenderedPageBreak/>
         <w:drawing>
           <wp:inline distT="0" distB="0" distL="0" distR="0" wp14:anchorId="0C0E596E" wp14:editId="65EBC404">
@@ -1571,7 +1634,7 @@
                     <pic:cNvPicPr/>
                   </pic:nvPicPr>
                   <pic:blipFill>
-                    <a:blip r:embed="rId36"/>
+                    <a:blip r:embed="rId37"/>
                     <a:stretch>
                       <a:fillRect/>
                     </a:stretch>
@@ -1595,6 +1658,9 @@
     <w:p/>
     <w:p>
       <w:r>
+        <w:rPr>
+          <w:noProof/>
+        </w:rPr>
         <w:drawing>
           <wp:inline distT="0" distB="0" distL="0" distR="0" wp14:anchorId="51E9874C" wp14:editId="58E4EA7E">
             <wp:extent cx="5731510" cy="3424555"/>
@@ -1611,7 +1677,7 @@
                     <pic:cNvPicPr/>
                   </pic:nvPicPr>
                   <pic:blipFill>
-                    <a:blip r:embed="rId37"/>
+                    <a:blip r:embed="rId38"/>
                     <a:stretch>
                       <a:fillRect/>
                     </a:stretch>
@@ -1634,6 +1700,9 @@
     </w:p>
     <w:p>
       <w:r>
+        <w:rPr>
+          <w:noProof/>
+        </w:rPr>
         <w:lastRenderedPageBreak/>
         <w:drawing>
           <wp:inline distT="0" distB="0" distL="0" distR="0" wp14:anchorId="5313D508" wp14:editId="1DA8C90E">
@@ -1651,7 +1720,7 @@
                     <pic:cNvPicPr/>
                   </pic:nvPicPr>
                   <pic:blipFill>
-                    <a:blip r:embed="rId38"/>
+                    <a:blip r:embed="rId39"/>
                     <a:stretch>
                       <a:fillRect/>
                     </a:stretch>
@@ -1683,6 +1752,9 @@
     </w:p>
     <w:p>
       <w:r>
+        <w:rPr>
+          <w:noProof/>
+        </w:rPr>
         <w:drawing>
           <wp:inline distT="0" distB="0" distL="0" distR="0" wp14:anchorId="7C8A977E" wp14:editId="64737483">
             <wp:extent cx="5731510" cy="325120"/>
@@ -1699,7 +1771,7 @@
                     <pic:cNvPicPr/>
                   </pic:nvPicPr>
                   <pic:blipFill>
-                    <a:blip r:embed="rId39"/>
+                    <a:blip r:embed="rId40"/>
                     <a:stretch>
                       <a:fillRect/>
                     </a:stretch>
@@ -1722,6 +1794,9 @@
     </w:p>
     <w:p>
       <w:r>
+        <w:rPr>
+          <w:noProof/>
+        </w:rPr>
         <w:lastRenderedPageBreak/>
         <w:drawing>
           <wp:inline distT="0" distB="0" distL="0" distR="0" wp14:anchorId="46F583D7" wp14:editId="01739B93">
@@ -1739,7 +1814,7 @@
                     <pic:cNvPicPr/>
                   </pic:nvPicPr>
                   <pic:blipFill>
-                    <a:blip r:embed="rId40"/>
+                    <a:blip r:embed="rId41"/>
                     <a:stretch>
                       <a:fillRect/>
                     </a:stretch>
@@ -1762,6 +1837,9 @@
     </w:p>
     <w:p>
       <w:r>
+        <w:rPr>
+          <w:noProof/>
+        </w:rPr>
         <w:drawing>
           <wp:inline distT="0" distB="0" distL="0" distR="0" wp14:anchorId="4404EE4B" wp14:editId="69771B39">
             <wp:extent cx="5731510" cy="1707515"/>
@@ -1778,7 +1856,7 @@
                     <pic:cNvPicPr/>
                   </pic:nvPicPr>
                   <pic:blipFill>
-                    <a:blip r:embed="rId41"/>
+                    <a:blip r:embed="rId42"/>
                     <a:stretch>
                       <a:fillRect/>
                     </a:stretch>
@@ -1801,6 +1879,9 @@
     </w:p>
     <w:p>
       <w:r>
+        <w:rPr>
+          <w:noProof/>
+        </w:rPr>
         <w:drawing>
           <wp:inline distT="0" distB="0" distL="0" distR="0" wp14:anchorId="554B759B" wp14:editId="363BEE8B">
             <wp:extent cx="5731510" cy="1023620"/>
@@ -1817,7 +1898,7 @@
                     <pic:cNvPicPr/>
                   </pic:nvPicPr>
                   <pic:blipFill>
-                    <a:blip r:embed="rId42"/>
+                    <a:blip r:embed="rId43"/>
                     <a:stretch>
                       <a:fillRect/>
                     </a:stretch>
@@ -1840,6 +1921,9 @@
     </w:p>
     <w:p>
       <w:r>
+        <w:rPr>
+          <w:noProof/>
+        </w:rPr>
         <w:lastRenderedPageBreak/>
         <w:drawing>
           <wp:inline distT="0" distB="0" distL="0" distR="0" wp14:anchorId="5E57BF58" wp14:editId="3D6C3B68">
@@ -1857,7 +1941,7 @@
                     <pic:cNvPicPr/>
                   </pic:nvPicPr>
                   <pic:blipFill>
-                    <a:blip r:embed="rId43"/>
+                    <a:blip r:embed="rId44"/>
                     <a:stretch>
                       <a:fillRect/>
                     </a:stretch>
@@ -1880,6 +1964,9 @@
     </w:p>
     <w:p>
       <w:r>
+        <w:rPr>
+          <w:noProof/>
+        </w:rPr>
         <w:drawing>
           <wp:inline distT="0" distB="0" distL="0" distR="0" wp14:anchorId="604ADCB6" wp14:editId="68F9E11E">
             <wp:extent cx="5731510" cy="1728470"/>
@@ -1896,7 +1983,7 @@
                     <pic:cNvPicPr/>
                   </pic:nvPicPr>
                   <pic:blipFill>
-                    <a:blip r:embed="rId44"/>
+                    <a:blip r:embed="rId45"/>
                     <a:stretch>
                       <a:fillRect/>
                     </a:stretch>
@@ -1915,6 +2002,2314 @@
             </a:graphic>
           </wp:inline>
         </w:drawing>
+      </w:r>
+    </w:p>
+    <w:p>
+      <w:pPr>
+        <w:pStyle w:val="Heading1"/>
+        <w:shd w:val="clear" w:color="auto" w:fill="FFFFFF"/>
+        <w:spacing w:before="0"/>
+        <w:rPr>
+          <w:rFonts w:ascii="Source Sans Pro" w:hAnsi="Source Sans Pro"/>
+          <w:color w:val="1F1F1F"/>
+          <w:spacing w:val="-2"/>
+        </w:rPr>
+      </w:pPr>
+      <w:r>
+        <w:rPr>
+          <w:rFonts w:ascii="Source Sans Pro" w:hAnsi="Source Sans Pro"/>
+          <w:b/>
+          <w:bCs/>
+          <w:color w:val="1F1F1F"/>
+          <w:spacing w:val="-2"/>
+        </w:rPr>
+        <w:t>Objects and Meshes</w:t>
+      </w:r>
+    </w:p>
+    <w:p>
+      <w:r>
+        <w:drawing>
+          <wp:inline distT="0" distB="0" distL="0" distR="0" wp14:anchorId="0281B3E2" wp14:editId="44DE8698">
+            <wp:extent cx="3381847" cy="3372321"/>
+            <wp:effectExtent l="0" t="0" r="9525" b="0"/>
+            <wp:docPr id="33" name="Picture 33" descr="A picture containing diagram&#10;&#10;Description automatically generated"/>
+            <wp:cNvGraphicFramePr>
+              <a:graphicFrameLocks xmlns:a="http://schemas.openxmlformats.org/drawingml/2006/main" noChangeAspect="1"/>
+            </wp:cNvGraphicFramePr>
+            <a:graphic xmlns:a="http://schemas.openxmlformats.org/drawingml/2006/main">
+              <a:graphicData uri="http://schemas.openxmlformats.org/drawingml/2006/picture">
+                <pic:pic xmlns:pic="http://schemas.openxmlformats.org/drawingml/2006/picture">
+                  <pic:nvPicPr>
+                    <pic:cNvPr id="33" name="Picture 33" descr="A picture containing diagram&#10;&#10;Description automatically generated"/>
+                    <pic:cNvPicPr/>
+                  </pic:nvPicPr>
+                  <pic:blipFill>
+                    <a:blip r:embed="rId46"/>
+                    <a:stretch>
+                      <a:fillRect/>
+                    </a:stretch>
+                  </pic:blipFill>
+                  <pic:spPr>
+                    <a:xfrm>
+                      <a:off x="0" y="0"/>
+                      <a:ext cx="3381847" cy="3372321"/>
+                    </a:xfrm>
+                    <a:prstGeom prst="rect">
+                      <a:avLst/>
+                    </a:prstGeom>
+                  </pic:spPr>
+                </pic:pic>
+              </a:graphicData>
+            </a:graphic>
+          </wp:inline>
+        </w:drawing>
+      </w:r>
+    </w:p>
+    <w:p>
+      <w:r>
+        <w:lastRenderedPageBreak/>
+        <w:drawing>
+          <wp:inline distT="0" distB="0" distL="0" distR="0" wp14:anchorId="3C3A5CD0" wp14:editId="39E96AA6">
+            <wp:extent cx="5731510" cy="2038985"/>
+            <wp:effectExtent l="0" t="0" r="2540" b="0"/>
+            <wp:docPr id="43" name="Picture 43" descr="A picture containing engineering drawing&#10;&#10;Description automatically generated"/>
+            <wp:cNvGraphicFramePr>
+              <a:graphicFrameLocks xmlns:a="http://schemas.openxmlformats.org/drawingml/2006/main" noChangeAspect="1"/>
+            </wp:cNvGraphicFramePr>
+            <a:graphic xmlns:a="http://schemas.openxmlformats.org/drawingml/2006/main">
+              <a:graphicData uri="http://schemas.openxmlformats.org/drawingml/2006/picture">
+                <pic:pic xmlns:pic="http://schemas.openxmlformats.org/drawingml/2006/picture">
+                  <pic:nvPicPr>
+                    <pic:cNvPr id="43" name="Picture 43" descr="A picture containing engineering drawing&#10;&#10;Description automatically generated"/>
+                    <pic:cNvPicPr/>
+                  </pic:nvPicPr>
+                  <pic:blipFill>
+                    <a:blip r:embed="rId47"/>
+                    <a:stretch>
+                      <a:fillRect/>
+                    </a:stretch>
+                  </pic:blipFill>
+                  <pic:spPr>
+                    <a:xfrm>
+                      <a:off x="0" y="0"/>
+                      <a:ext cx="5731510" cy="2038985"/>
+                    </a:xfrm>
+                    <a:prstGeom prst="rect">
+                      <a:avLst/>
+                    </a:prstGeom>
+                  </pic:spPr>
+                </pic:pic>
+              </a:graphicData>
+            </a:graphic>
+          </wp:inline>
+        </w:drawing>
+      </w:r>
+    </w:p>
+    <w:p>
+      <w:r>
+        <w:drawing>
+          <wp:inline distT="0" distB="0" distL="0" distR="0" wp14:anchorId="6B6F506F" wp14:editId="00242F25">
+            <wp:extent cx="5731510" cy="2331085"/>
+            <wp:effectExtent l="0" t="0" r="2540" b="0"/>
+            <wp:docPr id="44" name="Picture 44" descr="Graphical user interface, text, application&#10;&#10;Description automatically generated"/>
+            <wp:cNvGraphicFramePr>
+              <a:graphicFrameLocks xmlns:a="http://schemas.openxmlformats.org/drawingml/2006/main" noChangeAspect="1"/>
+            </wp:cNvGraphicFramePr>
+            <a:graphic xmlns:a="http://schemas.openxmlformats.org/drawingml/2006/main">
+              <a:graphicData uri="http://schemas.openxmlformats.org/drawingml/2006/picture">
+                <pic:pic xmlns:pic="http://schemas.openxmlformats.org/drawingml/2006/picture">
+                  <pic:nvPicPr>
+                    <pic:cNvPr id="44" name="Picture 44" descr="Graphical user interface, text, application&#10;&#10;Description automatically generated"/>
+                    <pic:cNvPicPr/>
+                  </pic:nvPicPr>
+                  <pic:blipFill>
+                    <a:blip r:embed="rId48"/>
+                    <a:stretch>
+                      <a:fillRect/>
+                    </a:stretch>
+                  </pic:blipFill>
+                  <pic:spPr>
+                    <a:xfrm>
+                      <a:off x="0" y="0"/>
+                      <a:ext cx="5731510" cy="2331085"/>
+                    </a:xfrm>
+                    <a:prstGeom prst="rect">
+                      <a:avLst/>
+                    </a:prstGeom>
+                  </pic:spPr>
+                </pic:pic>
+              </a:graphicData>
+            </a:graphic>
+          </wp:inline>
+        </w:drawing>
+      </w:r>
+    </w:p>
+    <w:p>
+      <w:r>
+        <w:drawing>
+          <wp:inline distT="0" distB="0" distL="0" distR="0" wp14:anchorId="589C1835" wp14:editId="7D90A69B">
+            <wp:extent cx="5731510" cy="2489200"/>
+            <wp:effectExtent l="0" t="0" r="2540" b="6350"/>
+            <wp:docPr id="45" name="Picture 45" descr="Graphical user interface, text, application&#10;&#10;Description automatically generated"/>
+            <wp:cNvGraphicFramePr>
+              <a:graphicFrameLocks xmlns:a="http://schemas.openxmlformats.org/drawingml/2006/main" noChangeAspect="1"/>
+            </wp:cNvGraphicFramePr>
+            <a:graphic xmlns:a="http://schemas.openxmlformats.org/drawingml/2006/main">
+              <a:graphicData uri="http://schemas.openxmlformats.org/drawingml/2006/picture">
+                <pic:pic xmlns:pic="http://schemas.openxmlformats.org/drawingml/2006/picture">
+                  <pic:nvPicPr>
+                    <pic:cNvPr id="45" name="Picture 45" descr="Graphical user interface, text, application&#10;&#10;Description automatically generated"/>
+                    <pic:cNvPicPr/>
+                  </pic:nvPicPr>
+                  <pic:blipFill>
+                    <a:blip r:embed="rId49"/>
+                    <a:stretch>
+                      <a:fillRect/>
+                    </a:stretch>
+                  </pic:blipFill>
+                  <pic:spPr>
+                    <a:xfrm>
+                      <a:off x="0" y="0"/>
+                      <a:ext cx="5731510" cy="2489200"/>
+                    </a:xfrm>
+                    <a:prstGeom prst="rect">
+                      <a:avLst/>
+                    </a:prstGeom>
+                  </pic:spPr>
+                </pic:pic>
+              </a:graphicData>
+            </a:graphic>
+          </wp:inline>
+        </w:drawing>
+      </w:r>
+    </w:p>
+    <w:p>
+      <w:r>
+        <w:drawing>
+          <wp:inline distT="0" distB="0" distL="0" distR="0" wp14:anchorId="52A7CB5B" wp14:editId="48917046">
+            <wp:extent cx="5731510" cy="1635760"/>
+            <wp:effectExtent l="0" t="0" r="2540" b="2540"/>
+            <wp:docPr id="46" name="Picture 46" descr="Graphical user interface, text, application&#10;&#10;Description automatically generated"/>
+            <wp:cNvGraphicFramePr>
+              <a:graphicFrameLocks xmlns:a="http://schemas.openxmlformats.org/drawingml/2006/main" noChangeAspect="1"/>
+            </wp:cNvGraphicFramePr>
+            <a:graphic xmlns:a="http://schemas.openxmlformats.org/drawingml/2006/main">
+              <a:graphicData uri="http://schemas.openxmlformats.org/drawingml/2006/picture">
+                <pic:pic xmlns:pic="http://schemas.openxmlformats.org/drawingml/2006/picture">
+                  <pic:nvPicPr>
+                    <pic:cNvPr id="46" name="Picture 46" descr="Graphical user interface, text, application&#10;&#10;Description automatically generated"/>
+                    <pic:cNvPicPr/>
+                  </pic:nvPicPr>
+                  <pic:blipFill>
+                    <a:blip r:embed="rId50"/>
+                    <a:stretch>
+                      <a:fillRect/>
+                    </a:stretch>
+                  </pic:blipFill>
+                  <pic:spPr>
+                    <a:xfrm>
+                      <a:off x="0" y="0"/>
+                      <a:ext cx="5731510" cy="1635760"/>
+                    </a:xfrm>
+                    <a:prstGeom prst="rect">
+                      <a:avLst/>
+                    </a:prstGeom>
+                  </pic:spPr>
+                </pic:pic>
+              </a:graphicData>
+            </a:graphic>
+          </wp:inline>
+        </w:drawing>
+      </w:r>
+    </w:p>
+    <w:p>
+      <w:r>
+        <w:lastRenderedPageBreak/>
+        <w:drawing>
+          <wp:inline distT="0" distB="0" distL="0" distR="0" wp14:anchorId="2B01848F" wp14:editId="0900EECF">
+            <wp:extent cx="5731510" cy="1784350"/>
+            <wp:effectExtent l="0" t="0" r="2540" b="6350"/>
+            <wp:docPr id="47" name="Picture 47" descr="Graphical user interface, text, application&#10;&#10;Description automatically generated"/>
+            <wp:cNvGraphicFramePr>
+              <a:graphicFrameLocks xmlns:a="http://schemas.openxmlformats.org/drawingml/2006/main" noChangeAspect="1"/>
+            </wp:cNvGraphicFramePr>
+            <a:graphic xmlns:a="http://schemas.openxmlformats.org/drawingml/2006/main">
+              <a:graphicData uri="http://schemas.openxmlformats.org/drawingml/2006/picture">
+                <pic:pic xmlns:pic="http://schemas.openxmlformats.org/drawingml/2006/picture">
+                  <pic:nvPicPr>
+                    <pic:cNvPr id="47" name="Picture 47" descr="Graphical user interface, text, application&#10;&#10;Description automatically generated"/>
+                    <pic:cNvPicPr/>
+                  </pic:nvPicPr>
+                  <pic:blipFill>
+                    <a:blip r:embed="rId51"/>
+                    <a:stretch>
+                      <a:fillRect/>
+                    </a:stretch>
+                  </pic:blipFill>
+                  <pic:spPr>
+                    <a:xfrm>
+                      <a:off x="0" y="0"/>
+                      <a:ext cx="5731510" cy="1784350"/>
+                    </a:xfrm>
+                    <a:prstGeom prst="rect">
+                      <a:avLst/>
+                    </a:prstGeom>
+                  </pic:spPr>
+                </pic:pic>
+              </a:graphicData>
+            </a:graphic>
+          </wp:inline>
+        </w:drawing>
+      </w:r>
+    </w:p>
+    <w:p>
+      <w:r>
+        <w:drawing>
+          <wp:inline distT="0" distB="0" distL="0" distR="0" wp14:anchorId="5260235D" wp14:editId="2EE77503">
+            <wp:extent cx="5731510" cy="1550035"/>
+            <wp:effectExtent l="0" t="0" r="2540" b="0"/>
+            <wp:docPr id="48" name="Picture 48" descr="Graphical user interface, text, application, email&#10;&#10;Description automatically generated"/>
+            <wp:cNvGraphicFramePr>
+              <a:graphicFrameLocks xmlns:a="http://schemas.openxmlformats.org/drawingml/2006/main" noChangeAspect="1"/>
+            </wp:cNvGraphicFramePr>
+            <a:graphic xmlns:a="http://schemas.openxmlformats.org/drawingml/2006/main">
+              <a:graphicData uri="http://schemas.openxmlformats.org/drawingml/2006/picture">
+                <pic:pic xmlns:pic="http://schemas.openxmlformats.org/drawingml/2006/picture">
+                  <pic:nvPicPr>
+                    <pic:cNvPr id="48" name="Picture 48" descr="Graphical user interface, text, application, email&#10;&#10;Description automatically generated"/>
+                    <pic:cNvPicPr/>
+                  </pic:nvPicPr>
+                  <pic:blipFill>
+                    <a:blip r:embed="rId52"/>
+                    <a:stretch>
+                      <a:fillRect/>
+                    </a:stretch>
+                  </pic:blipFill>
+                  <pic:spPr>
+                    <a:xfrm>
+                      <a:off x="0" y="0"/>
+                      <a:ext cx="5731510" cy="1550035"/>
+                    </a:xfrm>
+                    <a:prstGeom prst="rect">
+                      <a:avLst/>
+                    </a:prstGeom>
+                  </pic:spPr>
+                </pic:pic>
+              </a:graphicData>
+            </a:graphic>
+          </wp:inline>
+        </w:drawing>
+      </w:r>
+    </w:p>
+    <w:p>
+      <w:r>
+        <w:drawing>
+          <wp:inline distT="0" distB="0" distL="0" distR="0" wp14:anchorId="18419865" wp14:editId="3C61F06A">
+            <wp:extent cx="5731510" cy="1545590"/>
+            <wp:effectExtent l="0" t="0" r="2540" b="0"/>
+            <wp:docPr id="49" name="Picture 49" descr="Graphical user interface, text, application, email&#10;&#10;Description automatically generated"/>
+            <wp:cNvGraphicFramePr>
+              <a:graphicFrameLocks xmlns:a="http://schemas.openxmlformats.org/drawingml/2006/main" noChangeAspect="1"/>
+            </wp:cNvGraphicFramePr>
+            <a:graphic xmlns:a="http://schemas.openxmlformats.org/drawingml/2006/main">
+              <a:graphicData uri="http://schemas.openxmlformats.org/drawingml/2006/picture">
+                <pic:pic xmlns:pic="http://schemas.openxmlformats.org/drawingml/2006/picture">
+                  <pic:nvPicPr>
+                    <pic:cNvPr id="49" name="Picture 49" descr="Graphical user interface, text, application, email&#10;&#10;Description automatically generated"/>
+                    <pic:cNvPicPr/>
+                  </pic:nvPicPr>
+                  <pic:blipFill>
+                    <a:blip r:embed="rId53"/>
+                    <a:stretch>
+                      <a:fillRect/>
+                    </a:stretch>
+                  </pic:blipFill>
+                  <pic:spPr>
+                    <a:xfrm>
+                      <a:off x="0" y="0"/>
+                      <a:ext cx="5731510" cy="1545590"/>
+                    </a:xfrm>
+                    <a:prstGeom prst="rect">
+                      <a:avLst/>
+                    </a:prstGeom>
+                  </pic:spPr>
+                </pic:pic>
+              </a:graphicData>
+            </a:graphic>
+          </wp:inline>
+        </w:drawing>
+      </w:r>
+    </w:p>
+    <w:p>
+      <w:r>
+        <w:drawing>
+          <wp:inline distT="0" distB="0" distL="0" distR="0" wp14:anchorId="514C25FC" wp14:editId="59CC0A05">
+            <wp:extent cx="5731510" cy="2329180"/>
+            <wp:effectExtent l="0" t="0" r="2540" b="0"/>
+            <wp:docPr id="50" name="Picture 50" descr="Graphical user interface, text, application, email&#10;&#10;Description automatically generated"/>
+            <wp:cNvGraphicFramePr>
+              <a:graphicFrameLocks xmlns:a="http://schemas.openxmlformats.org/drawingml/2006/main" noChangeAspect="1"/>
+            </wp:cNvGraphicFramePr>
+            <a:graphic xmlns:a="http://schemas.openxmlformats.org/drawingml/2006/main">
+              <a:graphicData uri="http://schemas.openxmlformats.org/drawingml/2006/picture">
+                <pic:pic xmlns:pic="http://schemas.openxmlformats.org/drawingml/2006/picture">
+                  <pic:nvPicPr>
+                    <pic:cNvPr id="50" name="Picture 50" descr="Graphical user interface, text, application, email&#10;&#10;Description automatically generated"/>
+                    <pic:cNvPicPr/>
+                  </pic:nvPicPr>
+                  <pic:blipFill>
+                    <a:blip r:embed="rId54"/>
+                    <a:stretch>
+                      <a:fillRect/>
+                    </a:stretch>
+                  </pic:blipFill>
+                  <pic:spPr>
+                    <a:xfrm>
+                      <a:off x="0" y="0"/>
+                      <a:ext cx="5731510" cy="2329180"/>
+                    </a:xfrm>
+                    <a:prstGeom prst="rect">
+                      <a:avLst/>
+                    </a:prstGeom>
+                  </pic:spPr>
+                </pic:pic>
+              </a:graphicData>
+            </a:graphic>
+          </wp:inline>
+        </w:drawing>
+      </w:r>
+    </w:p>
+    <w:p>
+      <w:r>
+        <w:lastRenderedPageBreak/>
+        <w:drawing>
+          <wp:inline distT="0" distB="0" distL="0" distR="0" wp14:anchorId="43BE2A3F" wp14:editId="0109C178">
+            <wp:extent cx="5731510" cy="2606675"/>
+            <wp:effectExtent l="0" t="0" r="2540" b="3175"/>
+            <wp:docPr id="51" name="Picture 51" descr="Graphical user interface, text, application, email&#10;&#10;Description automatically generated"/>
+            <wp:cNvGraphicFramePr>
+              <a:graphicFrameLocks xmlns:a="http://schemas.openxmlformats.org/drawingml/2006/main" noChangeAspect="1"/>
+            </wp:cNvGraphicFramePr>
+            <a:graphic xmlns:a="http://schemas.openxmlformats.org/drawingml/2006/main">
+              <a:graphicData uri="http://schemas.openxmlformats.org/drawingml/2006/picture">
+                <pic:pic xmlns:pic="http://schemas.openxmlformats.org/drawingml/2006/picture">
+                  <pic:nvPicPr>
+                    <pic:cNvPr id="51" name="Picture 51" descr="Graphical user interface, text, application, email&#10;&#10;Description automatically generated"/>
+                    <pic:cNvPicPr/>
+                  </pic:nvPicPr>
+                  <pic:blipFill>
+                    <a:blip r:embed="rId55"/>
+                    <a:stretch>
+                      <a:fillRect/>
+                    </a:stretch>
+                  </pic:blipFill>
+                  <pic:spPr>
+                    <a:xfrm>
+                      <a:off x="0" y="0"/>
+                      <a:ext cx="5731510" cy="2606675"/>
+                    </a:xfrm>
+                    <a:prstGeom prst="rect">
+                      <a:avLst/>
+                    </a:prstGeom>
+                  </pic:spPr>
+                </pic:pic>
+              </a:graphicData>
+            </a:graphic>
+          </wp:inline>
+        </w:drawing>
+      </w:r>
+    </w:p>
+    <w:p/>
+    <w:p/>
+    <w:p>
+      <w:r>
+        <w:t>Summative quiz</w:t>
+      </w:r>
+    </w:p>
+    <w:p>
+      <w:r>
+        <w:drawing>
+          <wp:inline distT="0" distB="0" distL="0" distR="0" wp14:anchorId="6D0C6937" wp14:editId="4DB7D246">
+            <wp:extent cx="5731510" cy="2202180"/>
+            <wp:effectExtent l="0" t="0" r="2540" b="7620"/>
+            <wp:docPr id="62" name="Picture 62" descr="Graphical user interface, application, Teams&#10;&#10;Description automatically generated"/>
+            <wp:cNvGraphicFramePr>
+              <a:graphicFrameLocks xmlns:a="http://schemas.openxmlformats.org/drawingml/2006/main" noChangeAspect="1"/>
+            </wp:cNvGraphicFramePr>
+            <a:graphic xmlns:a="http://schemas.openxmlformats.org/drawingml/2006/main">
+              <a:graphicData uri="http://schemas.openxmlformats.org/drawingml/2006/picture">
+                <pic:pic xmlns:pic="http://schemas.openxmlformats.org/drawingml/2006/picture">
+                  <pic:nvPicPr>
+                    <pic:cNvPr id="62" name="Picture 62" descr="Graphical user interface, application, Teams&#10;&#10;Description automatically generated"/>
+                    <pic:cNvPicPr/>
+                  </pic:nvPicPr>
+                  <pic:blipFill>
+                    <a:blip r:embed="rId56"/>
+                    <a:stretch>
+                      <a:fillRect/>
+                    </a:stretch>
+                  </pic:blipFill>
+                  <pic:spPr>
+                    <a:xfrm>
+                      <a:off x="0" y="0"/>
+                      <a:ext cx="5731510" cy="2202180"/>
+                    </a:xfrm>
+                    <a:prstGeom prst="rect">
+                      <a:avLst/>
+                    </a:prstGeom>
+                  </pic:spPr>
+                </pic:pic>
+              </a:graphicData>
+            </a:graphic>
+          </wp:inline>
+        </w:drawing>
+      </w:r>
+    </w:p>
+    <w:p>
+      <w:r>
+        <w:drawing>
+          <wp:inline distT="0" distB="0" distL="0" distR="0" wp14:anchorId="6EEBD55A" wp14:editId="72C4BE85">
+            <wp:extent cx="5731510" cy="1414780"/>
+            <wp:effectExtent l="0" t="0" r="2540" b="0"/>
+            <wp:docPr id="52" name="Picture 52" descr="A picture containing application&#10;&#10;Description automatically generated"/>
+            <wp:cNvGraphicFramePr>
+              <a:graphicFrameLocks xmlns:a="http://schemas.openxmlformats.org/drawingml/2006/main" noChangeAspect="1"/>
+            </wp:cNvGraphicFramePr>
+            <a:graphic xmlns:a="http://schemas.openxmlformats.org/drawingml/2006/main">
+              <a:graphicData uri="http://schemas.openxmlformats.org/drawingml/2006/picture">
+                <pic:pic xmlns:pic="http://schemas.openxmlformats.org/drawingml/2006/picture">
+                  <pic:nvPicPr>
+                    <pic:cNvPr id="52" name="Picture 52" descr="A picture containing application&#10;&#10;Description automatically generated"/>
+                    <pic:cNvPicPr/>
+                  </pic:nvPicPr>
+                  <pic:blipFill>
+                    <a:blip r:embed="rId57"/>
+                    <a:stretch>
+                      <a:fillRect/>
+                    </a:stretch>
+                  </pic:blipFill>
+                  <pic:spPr>
+                    <a:xfrm>
+                      <a:off x="0" y="0"/>
+                      <a:ext cx="5731510" cy="1414780"/>
+                    </a:xfrm>
+                    <a:prstGeom prst="rect">
+                      <a:avLst/>
+                    </a:prstGeom>
+                  </pic:spPr>
+                </pic:pic>
+              </a:graphicData>
+            </a:graphic>
+          </wp:inline>
+        </w:drawing>
+      </w:r>
+    </w:p>
+    <w:p>
+      <w:r>
+        <w:lastRenderedPageBreak/>
+        <w:drawing>
+          <wp:inline distT="0" distB="0" distL="0" distR="0" wp14:anchorId="2814CD0E" wp14:editId="354851E3">
+            <wp:extent cx="5731510" cy="1478915"/>
+            <wp:effectExtent l="0" t="0" r="2540" b="6985"/>
+            <wp:docPr id="53" name="Picture 53" descr="Graphical user interface, text, application, email&#10;&#10;Description automatically generated"/>
+            <wp:cNvGraphicFramePr>
+              <a:graphicFrameLocks xmlns:a="http://schemas.openxmlformats.org/drawingml/2006/main" noChangeAspect="1"/>
+            </wp:cNvGraphicFramePr>
+            <a:graphic xmlns:a="http://schemas.openxmlformats.org/drawingml/2006/main">
+              <a:graphicData uri="http://schemas.openxmlformats.org/drawingml/2006/picture">
+                <pic:pic xmlns:pic="http://schemas.openxmlformats.org/drawingml/2006/picture">
+                  <pic:nvPicPr>
+                    <pic:cNvPr id="53" name="Picture 53" descr="Graphical user interface, text, application, email&#10;&#10;Description automatically generated"/>
+                    <pic:cNvPicPr/>
+                  </pic:nvPicPr>
+                  <pic:blipFill>
+                    <a:blip r:embed="rId58"/>
+                    <a:stretch>
+                      <a:fillRect/>
+                    </a:stretch>
+                  </pic:blipFill>
+                  <pic:spPr>
+                    <a:xfrm>
+                      <a:off x="0" y="0"/>
+                      <a:ext cx="5731510" cy="1478915"/>
+                    </a:xfrm>
+                    <a:prstGeom prst="rect">
+                      <a:avLst/>
+                    </a:prstGeom>
+                  </pic:spPr>
+                </pic:pic>
+              </a:graphicData>
+            </a:graphic>
+          </wp:inline>
+        </w:drawing>
+      </w:r>
+    </w:p>
+    <w:p>
+      <w:r>
+        <w:drawing>
+          <wp:inline distT="0" distB="0" distL="0" distR="0" wp14:anchorId="6D80E578" wp14:editId="578FDEB8">
+            <wp:extent cx="5731510" cy="3130550"/>
+            <wp:effectExtent l="0" t="0" r="2540" b="0"/>
+            <wp:docPr id="54" name="Picture 54" descr="Graphical user interface, text, application, email&#10;&#10;Description automatically generated"/>
+            <wp:cNvGraphicFramePr>
+              <a:graphicFrameLocks xmlns:a="http://schemas.openxmlformats.org/drawingml/2006/main" noChangeAspect="1"/>
+            </wp:cNvGraphicFramePr>
+            <a:graphic xmlns:a="http://schemas.openxmlformats.org/drawingml/2006/main">
+              <a:graphicData uri="http://schemas.openxmlformats.org/drawingml/2006/picture">
+                <pic:pic xmlns:pic="http://schemas.openxmlformats.org/drawingml/2006/picture">
+                  <pic:nvPicPr>
+                    <pic:cNvPr id="54" name="Picture 54" descr="Graphical user interface, text, application, email&#10;&#10;Description automatically generated"/>
+                    <pic:cNvPicPr/>
+                  </pic:nvPicPr>
+                  <pic:blipFill>
+                    <a:blip r:embed="rId59"/>
+                    <a:stretch>
+                      <a:fillRect/>
+                    </a:stretch>
+                  </pic:blipFill>
+                  <pic:spPr>
+                    <a:xfrm>
+                      <a:off x="0" y="0"/>
+                      <a:ext cx="5731510" cy="3130550"/>
+                    </a:xfrm>
+                    <a:prstGeom prst="rect">
+                      <a:avLst/>
+                    </a:prstGeom>
+                  </pic:spPr>
+                </pic:pic>
+              </a:graphicData>
+            </a:graphic>
+          </wp:inline>
+        </w:drawing>
+      </w:r>
+    </w:p>
+    <w:p>
+      <w:r>
+        <w:drawing>
+          <wp:inline distT="0" distB="0" distL="0" distR="0" wp14:anchorId="0CD656F7" wp14:editId="33E65D7D">
+            <wp:extent cx="5731510" cy="381635"/>
+            <wp:effectExtent l="0" t="0" r="2540" b="0"/>
+            <wp:docPr id="55" name="Picture 55"/>
+            <wp:cNvGraphicFramePr>
+              <a:graphicFrameLocks xmlns:a="http://schemas.openxmlformats.org/drawingml/2006/main" noChangeAspect="1"/>
+            </wp:cNvGraphicFramePr>
+            <a:graphic xmlns:a="http://schemas.openxmlformats.org/drawingml/2006/main">
+              <a:graphicData uri="http://schemas.openxmlformats.org/drawingml/2006/picture">
+                <pic:pic xmlns:pic="http://schemas.openxmlformats.org/drawingml/2006/picture">
+                  <pic:nvPicPr>
+                    <pic:cNvPr id="1" name=""/>
+                    <pic:cNvPicPr/>
+                  </pic:nvPicPr>
+                  <pic:blipFill>
+                    <a:blip r:embed="rId60"/>
+                    <a:stretch>
+                      <a:fillRect/>
+                    </a:stretch>
+                  </pic:blipFill>
+                  <pic:spPr>
+                    <a:xfrm>
+                      <a:off x="0" y="0"/>
+                      <a:ext cx="5731510" cy="381635"/>
+                    </a:xfrm>
+                    <a:prstGeom prst="rect">
+                      <a:avLst/>
+                    </a:prstGeom>
+                  </pic:spPr>
+                </pic:pic>
+              </a:graphicData>
+            </a:graphic>
+          </wp:inline>
+        </w:drawing>
+      </w:r>
+    </w:p>
+    <w:p>
+      <w:r>
+        <w:lastRenderedPageBreak/>
+        <w:drawing>
+          <wp:inline distT="0" distB="0" distL="0" distR="0" wp14:anchorId="4BFB1D86" wp14:editId="35731215">
+            <wp:extent cx="5731510" cy="3965575"/>
+            <wp:effectExtent l="0" t="0" r="2540" b="0"/>
+            <wp:docPr id="56" name="Picture 56" descr="Chart&#10;&#10;Description automatically generated"/>
+            <wp:cNvGraphicFramePr>
+              <a:graphicFrameLocks xmlns:a="http://schemas.openxmlformats.org/drawingml/2006/main" noChangeAspect="1"/>
+            </wp:cNvGraphicFramePr>
+            <a:graphic xmlns:a="http://schemas.openxmlformats.org/drawingml/2006/main">
+              <a:graphicData uri="http://schemas.openxmlformats.org/drawingml/2006/picture">
+                <pic:pic xmlns:pic="http://schemas.openxmlformats.org/drawingml/2006/picture">
+                  <pic:nvPicPr>
+                    <pic:cNvPr id="56" name="Picture 56" descr="Chart&#10;&#10;Description automatically generated"/>
+                    <pic:cNvPicPr/>
+                  </pic:nvPicPr>
+                  <pic:blipFill>
+                    <a:blip r:embed="rId61"/>
+                    <a:stretch>
+                      <a:fillRect/>
+                    </a:stretch>
+                  </pic:blipFill>
+                  <pic:spPr>
+                    <a:xfrm>
+                      <a:off x="0" y="0"/>
+                      <a:ext cx="5731510" cy="3965575"/>
+                    </a:xfrm>
+                    <a:prstGeom prst="rect">
+                      <a:avLst/>
+                    </a:prstGeom>
+                  </pic:spPr>
+                </pic:pic>
+              </a:graphicData>
+            </a:graphic>
+          </wp:inline>
+        </w:drawing>
+      </w:r>
+    </w:p>
+    <w:p/>
+    <w:p>
+      <w:r>
+        <w:drawing>
+          <wp:inline distT="0" distB="0" distL="0" distR="0" wp14:anchorId="210DE2EF" wp14:editId="10136F09">
+            <wp:extent cx="5731510" cy="986790"/>
+            <wp:effectExtent l="0" t="0" r="2540" b="3810"/>
+            <wp:docPr id="57" name="Picture 57" descr="Background pattern&#10;&#10;Description automatically generated"/>
+            <wp:cNvGraphicFramePr>
+              <a:graphicFrameLocks xmlns:a="http://schemas.openxmlformats.org/drawingml/2006/main" noChangeAspect="1"/>
+            </wp:cNvGraphicFramePr>
+            <a:graphic xmlns:a="http://schemas.openxmlformats.org/drawingml/2006/main">
+              <a:graphicData uri="http://schemas.openxmlformats.org/drawingml/2006/picture">
+                <pic:pic xmlns:pic="http://schemas.openxmlformats.org/drawingml/2006/picture">
+                  <pic:nvPicPr>
+                    <pic:cNvPr id="57" name="Picture 57" descr="Background pattern&#10;&#10;Description automatically generated"/>
+                    <pic:cNvPicPr/>
+                  </pic:nvPicPr>
+                  <pic:blipFill>
+                    <a:blip r:embed="rId62"/>
+                    <a:stretch>
+                      <a:fillRect/>
+                    </a:stretch>
+                  </pic:blipFill>
+                  <pic:spPr>
+                    <a:xfrm>
+                      <a:off x="0" y="0"/>
+                      <a:ext cx="5731510" cy="986790"/>
+                    </a:xfrm>
+                    <a:prstGeom prst="rect">
+                      <a:avLst/>
+                    </a:prstGeom>
+                  </pic:spPr>
+                </pic:pic>
+              </a:graphicData>
+            </a:graphic>
+          </wp:inline>
+        </w:drawing>
+      </w:r>
+    </w:p>
+    <w:p>
+      <w:r>
+        <w:t xml:space="preserve">||4,5,3|| = </w:t>
+      </w:r>
+      <m:oMath>
+        <m:rad>
+          <m:radPr>
+            <m:degHide m:val="1"/>
+            <m:ctrlPr>
+              <w:rPr>
+                <w:rFonts w:ascii="Cambria Math" w:hAnsi="Cambria Math"/>
+                <w:i/>
+              </w:rPr>
+            </m:ctrlPr>
+          </m:radPr>
+          <m:deg/>
+          <m:e>
+            <m:sSup>
+              <m:sSupPr>
+                <m:ctrlPr>
+                  <w:rPr>
+                    <w:rFonts w:ascii="Cambria Math" w:hAnsi="Cambria Math"/>
+                    <w:i/>
+                  </w:rPr>
+                </m:ctrlPr>
+              </m:sSupPr>
+              <m:e>
+                <m:r>
+                  <w:rPr>
+                    <w:rFonts w:ascii="Cambria Math" w:hAnsi="Cambria Math"/>
+                  </w:rPr>
+                  <m:t>4</m:t>
+                </m:r>
+              </m:e>
+              <m:sup>
+                <m:r>
+                  <w:rPr>
+                    <w:rFonts w:ascii="Cambria Math" w:hAnsi="Cambria Math"/>
+                  </w:rPr>
+                  <m:t>2</m:t>
+                </m:r>
+              </m:sup>
+            </m:sSup>
+            <m:r>
+              <w:rPr>
+                <w:rFonts w:ascii="Cambria Math" w:hAnsi="Cambria Math"/>
+              </w:rPr>
+              <m:t>+</m:t>
+            </m:r>
+            <m:sSup>
+              <m:sSupPr>
+                <m:ctrlPr>
+                  <w:rPr>
+                    <w:rFonts w:ascii="Cambria Math" w:hAnsi="Cambria Math"/>
+                    <w:i/>
+                  </w:rPr>
+                </m:ctrlPr>
+              </m:sSupPr>
+              <m:e>
+                <m:r>
+                  <w:rPr>
+                    <w:rFonts w:ascii="Cambria Math" w:hAnsi="Cambria Math"/>
+                  </w:rPr>
+                  <m:t>5</m:t>
+                </m:r>
+              </m:e>
+              <m:sup>
+                <m:r>
+                  <w:rPr>
+                    <w:rFonts w:ascii="Cambria Math" w:hAnsi="Cambria Math"/>
+                  </w:rPr>
+                  <m:t>2</m:t>
+                </m:r>
+              </m:sup>
+            </m:sSup>
+            <m:r>
+              <w:rPr>
+                <w:rFonts w:ascii="Cambria Math" w:hAnsi="Cambria Math"/>
+              </w:rPr>
+              <m:t>+</m:t>
+            </m:r>
+            <m:sSup>
+              <m:sSupPr>
+                <m:ctrlPr>
+                  <w:rPr>
+                    <w:rFonts w:ascii="Cambria Math" w:hAnsi="Cambria Math"/>
+                    <w:i/>
+                  </w:rPr>
+                </m:ctrlPr>
+              </m:sSupPr>
+              <m:e>
+                <m:r>
+                  <w:rPr>
+                    <w:rFonts w:ascii="Cambria Math" w:hAnsi="Cambria Math"/>
+                  </w:rPr>
+                  <m:t>3</m:t>
+                </m:r>
+              </m:e>
+              <m:sup>
+                <m:r>
+                  <w:rPr>
+                    <w:rFonts w:ascii="Cambria Math" w:hAnsi="Cambria Math"/>
+                  </w:rPr>
+                  <m:t>2</m:t>
+                </m:r>
+              </m:sup>
+            </m:sSup>
+          </m:e>
+        </m:rad>
+      </m:oMath>
+    </w:p>
+    <w:p>
+      <w:r>
+        <w:tab/>
+        <w:t xml:space="preserve">    = 7.07</w:t>
+      </w:r>
+    </w:p>
+    <w:p/>
+    <w:p>
+      <w:r>
+        <w:drawing>
+          <wp:inline distT="0" distB="0" distL="0" distR="0" wp14:anchorId="72710D57" wp14:editId="28A2F143">
+            <wp:extent cx="5731510" cy="1667510"/>
+            <wp:effectExtent l="0" t="0" r="2540" b="8890"/>
+            <wp:docPr id="58" name="Picture 58" descr="Background pattern&#10;&#10;Description automatically generated"/>
+            <wp:cNvGraphicFramePr>
+              <a:graphicFrameLocks xmlns:a="http://schemas.openxmlformats.org/drawingml/2006/main" noChangeAspect="1"/>
+            </wp:cNvGraphicFramePr>
+            <a:graphic xmlns:a="http://schemas.openxmlformats.org/drawingml/2006/main">
+              <a:graphicData uri="http://schemas.openxmlformats.org/drawingml/2006/picture">
+                <pic:pic xmlns:pic="http://schemas.openxmlformats.org/drawingml/2006/picture">
+                  <pic:nvPicPr>
+                    <pic:cNvPr id="58" name="Picture 58" descr="Background pattern&#10;&#10;Description automatically generated"/>
+                    <pic:cNvPicPr/>
+                  </pic:nvPicPr>
+                  <pic:blipFill>
+                    <a:blip r:embed="rId63"/>
+                    <a:stretch>
+                      <a:fillRect/>
+                    </a:stretch>
+                  </pic:blipFill>
+                  <pic:spPr>
+                    <a:xfrm>
+                      <a:off x="0" y="0"/>
+                      <a:ext cx="5731510" cy="1667510"/>
+                    </a:xfrm>
+                    <a:prstGeom prst="rect">
+                      <a:avLst/>
+                    </a:prstGeom>
+                  </pic:spPr>
+                </pic:pic>
+              </a:graphicData>
+            </a:graphic>
+          </wp:inline>
+        </w:drawing>
+      </w:r>
+    </w:p>
+    <w:p>
+      <w:r>
+        <w:t xml:space="preserve">||6,3,8|| = </w:t>
+      </w:r>
+      <m:oMath>
+        <m:rad>
+          <m:radPr>
+            <m:degHide m:val="1"/>
+            <m:ctrlPr>
+              <w:rPr>
+                <w:rFonts w:ascii="Cambria Math" w:hAnsi="Cambria Math"/>
+                <w:i/>
+              </w:rPr>
+            </m:ctrlPr>
+          </m:radPr>
+          <m:deg/>
+          <m:e>
+            <m:sSup>
+              <m:sSupPr>
+                <m:ctrlPr>
+                  <w:rPr>
+                    <w:rFonts w:ascii="Cambria Math" w:hAnsi="Cambria Math"/>
+                    <w:i/>
+                  </w:rPr>
+                </m:ctrlPr>
+              </m:sSupPr>
+              <m:e>
+                <m:r>
+                  <w:rPr>
+                    <w:rFonts w:ascii="Cambria Math" w:hAnsi="Cambria Math"/>
+                  </w:rPr>
+                  <m:t>6</m:t>
+                </m:r>
+              </m:e>
+              <m:sup>
+                <m:r>
+                  <w:rPr>
+                    <w:rFonts w:ascii="Cambria Math" w:hAnsi="Cambria Math"/>
+                  </w:rPr>
+                  <m:t>2</m:t>
+                </m:r>
+              </m:sup>
+            </m:sSup>
+            <m:r>
+              <w:rPr>
+                <w:rFonts w:ascii="Cambria Math" w:hAnsi="Cambria Math"/>
+              </w:rPr>
+              <m:t>+</m:t>
+            </m:r>
+            <m:sSup>
+              <m:sSupPr>
+                <m:ctrlPr>
+                  <w:rPr>
+                    <w:rFonts w:ascii="Cambria Math" w:hAnsi="Cambria Math"/>
+                    <w:i/>
+                  </w:rPr>
+                </m:ctrlPr>
+              </m:sSupPr>
+              <m:e>
+                <m:r>
+                  <w:rPr>
+                    <w:rFonts w:ascii="Cambria Math" w:hAnsi="Cambria Math"/>
+                  </w:rPr>
+                  <m:t>3</m:t>
+                </m:r>
+              </m:e>
+              <m:sup>
+                <m:r>
+                  <w:rPr>
+                    <w:rFonts w:ascii="Cambria Math" w:hAnsi="Cambria Math"/>
+                  </w:rPr>
+                  <m:t>2</m:t>
+                </m:r>
+              </m:sup>
+            </m:sSup>
+            <m:r>
+              <w:rPr>
+                <w:rFonts w:ascii="Cambria Math" w:hAnsi="Cambria Math"/>
+              </w:rPr>
+              <m:t>+</m:t>
+            </m:r>
+            <m:sSup>
+              <m:sSupPr>
+                <m:ctrlPr>
+                  <w:rPr>
+                    <w:rFonts w:ascii="Cambria Math" w:hAnsi="Cambria Math"/>
+                    <w:i/>
+                  </w:rPr>
+                </m:ctrlPr>
+              </m:sSupPr>
+              <m:e>
+                <m:r>
+                  <w:rPr>
+                    <w:rFonts w:ascii="Cambria Math" w:hAnsi="Cambria Math"/>
+                  </w:rPr>
+                  <m:t>8</m:t>
+                </m:r>
+              </m:e>
+              <m:sup>
+                <m:r>
+                  <w:rPr>
+                    <w:rFonts w:ascii="Cambria Math" w:hAnsi="Cambria Math"/>
+                  </w:rPr>
+                  <m:t>2</m:t>
+                </m:r>
+              </m:sup>
+            </m:sSup>
+          </m:e>
+        </m:rad>
+      </m:oMath>
+    </w:p>
+    <w:p>
+      <w:r>
+        <w:tab/>
+        <w:t xml:space="preserve">    = 10.44</w:t>
+      </w:r>
+    </w:p>
+    <w:p>
+      <w:r>
+        <w:lastRenderedPageBreak/>
+        <w:t>(6/10.44, 3/10.44, 8/10.44) = (0.574, 0.287, 0.766) ≈ (0.57, 0.29, 0.77)</w:t>
+      </w:r>
+    </w:p>
+    <w:p>
+      <w:r>
+        <w:drawing>
+          <wp:inline distT="0" distB="0" distL="0" distR="0" wp14:anchorId="1328B85B" wp14:editId="0850C971">
+            <wp:extent cx="5731510" cy="1663065"/>
+            <wp:effectExtent l="0" t="0" r="2540" b="0"/>
+            <wp:docPr id="59" name="Picture 59"/>
+            <wp:cNvGraphicFramePr>
+              <a:graphicFrameLocks xmlns:a="http://schemas.openxmlformats.org/drawingml/2006/main" noChangeAspect="1"/>
+            </wp:cNvGraphicFramePr>
+            <a:graphic xmlns:a="http://schemas.openxmlformats.org/drawingml/2006/main">
+              <a:graphicData uri="http://schemas.openxmlformats.org/drawingml/2006/picture">
+                <pic:pic xmlns:pic="http://schemas.openxmlformats.org/drawingml/2006/picture">
+                  <pic:nvPicPr>
+                    <pic:cNvPr id="1" name=""/>
+                    <pic:cNvPicPr/>
+                  </pic:nvPicPr>
+                  <pic:blipFill>
+                    <a:blip r:embed="rId64"/>
+                    <a:stretch>
+                      <a:fillRect/>
+                    </a:stretch>
+                  </pic:blipFill>
+                  <pic:spPr>
+                    <a:xfrm>
+                      <a:off x="0" y="0"/>
+                      <a:ext cx="5731510" cy="1663065"/>
+                    </a:xfrm>
+                    <a:prstGeom prst="rect">
+                      <a:avLst/>
+                    </a:prstGeom>
+                  </pic:spPr>
+                </pic:pic>
+              </a:graphicData>
+            </a:graphic>
+          </wp:inline>
+        </w:drawing>
+      </w:r>
+    </w:p>
+    <w:p>
+      <w:r>
+        <w:t xml:space="preserve">(4, 5, 3) </w:t>
+      </w:r>
+      <w:r>
+        <w:t xml:space="preserve">· (6, 3, 8) = </w:t>
+      </w:r>
+      <w:r>
+        <w:t>ax ×</w:t>
+      </w:r>
+      <w:r>
+        <w:t xml:space="preserve"> </w:t>
+      </w:r>
+      <w:r>
+        <w:t>bx +ay ×</w:t>
+      </w:r>
+      <w:r>
+        <w:t xml:space="preserve"> </w:t>
+      </w:r>
+      <w:r>
+        <w:t>by</w:t>
+      </w:r>
+      <w:r>
+        <w:t xml:space="preserve"> + az x bz</w:t>
+      </w:r>
+    </w:p>
+    <w:p>
+      <w:r>
+        <w:tab/>
+      </w:r>
+      <w:r>
+        <w:tab/>
+        <w:t xml:space="preserve">   = 4*6 + 5*3 + 3*8</w:t>
+      </w:r>
+    </w:p>
+    <w:p>
+      <w:r>
+        <w:tab/>
+      </w:r>
+      <w:r>
+        <w:tab/>
+        <w:t xml:space="preserve">   = 63</w:t>
+      </w:r>
+    </w:p>
+    <w:p>
+      <w:r>
+        <w:drawing>
+          <wp:inline distT="0" distB="0" distL="0" distR="0" wp14:anchorId="681BCE6E" wp14:editId="7B20742B">
+            <wp:extent cx="5731510" cy="1741805"/>
+            <wp:effectExtent l="0" t="0" r="2540" b="0"/>
+            <wp:docPr id="60" name="Picture 60" descr="Background pattern&#10;&#10;Description automatically generated"/>
+            <wp:cNvGraphicFramePr>
+              <a:graphicFrameLocks xmlns:a="http://schemas.openxmlformats.org/drawingml/2006/main" noChangeAspect="1"/>
+            </wp:cNvGraphicFramePr>
+            <a:graphic xmlns:a="http://schemas.openxmlformats.org/drawingml/2006/main">
+              <a:graphicData uri="http://schemas.openxmlformats.org/drawingml/2006/picture">
+                <pic:pic xmlns:pic="http://schemas.openxmlformats.org/drawingml/2006/picture">
+                  <pic:nvPicPr>
+                    <pic:cNvPr id="60" name="Picture 60" descr="Background pattern&#10;&#10;Description automatically generated"/>
+                    <pic:cNvPicPr/>
+                  </pic:nvPicPr>
+                  <pic:blipFill>
+                    <a:blip r:embed="rId65"/>
+                    <a:stretch>
+                      <a:fillRect/>
+                    </a:stretch>
+                  </pic:blipFill>
+                  <pic:spPr>
+                    <a:xfrm>
+                      <a:off x="0" y="0"/>
+                      <a:ext cx="5731510" cy="1741805"/>
+                    </a:xfrm>
+                    <a:prstGeom prst="rect">
+                      <a:avLst/>
+                    </a:prstGeom>
+                  </pic:spPr>
+                </pic:pic>
+              </a:graphicData>
+            </a:graphic>
+          </wp:inline>
+        </w:drawing>
+      </w:r>
+    </w:p>
+    <w:p>
+      <w:r>
+        <w:t>(4,</w:t>
+      </w:r>
+      <w:r>
+        <w:t xml:space="preserve"> </w:t>
+      </w:r>
+      <w:r>
+        <w:t>5,</w:t>
+      </w:r>
+      <w:r>
+        <w:t xml:space="preserve"> </w:t>
+      </w:r>
+      <w:r>
+        <w:t>3)</w:t>
+      </w:r>
+      <w:r>
+        <w:t xml:space="preserve"> </w:t>
+      </w:r>
+      <w:r>
+        <w:t>×</w:t>
+      </w:r>
+      <w:r>
+        <w:t xml:space="preserve"> </w:t>
+      </w:r>
+      <w:r>
+        <w:t>(6,</w:t>
+      </w:r>
+      <w:r>
+        <w:t xml:space="preserve"> </w:t>
+      </w:r>
+      <w:r>
+        <w:t>3,</w:t>
+      </w:r>
+      <w:r>
+        <w:t xml:space="preserve"> </w:t>
+      </w:r>
+      <w:r>
+        <w:t>8)</w:t>
+      </w:r>
+      <w:r>
+        <w:t xml:space="preserve"> </w:t>
+      </w:r>
+    </w:p>
+    <w:p>
+      <m:oMath>
+        <m:sSub>
+          <m:sSubPr>
+            <m:ctrlPr>
+              <w:rPr>
+                <w:rFonts w:ascii="Cambria Math" w:hAnsi="Cambria Math"/>
+                <w:i/>
+              </w:rPr>
+            </m:ctrlPr>
+          </m:sSubPr>
+          <m:e>
+            <m:r>
+              <w:rPr>
+                <w:rFonts w:ascii="Cambria Math" w:hAnsi="Cambria Math"/>
+              </w:rPr>
+              <m:t>c</m:t>
+            </m:r>
+          </m:e>
+          <m:sub>
+            <m:r>
+              <w:rPr>
+                <w:rFonts w:ascii="Cambria Math" w:hAnsi="Cambria Math"/>
+              </w:rPr>
+              <m:t>x</m:t>
+            </m:r>
+          </m:sub>
+        </m:sSub>
+      </m:oMath>
+      <w:r>
+        <w:t xml:space="preserve"> = </w:t>
+      </w:r>
+      <m:oMath>
+        <m:sSub>
+          <m:sSubPr>
+            <m:ctrlPr>
+              <w:rPr>
+                <w:rFonts w:ascii="Cambria Math" w:hAnsi="Cambria Math"/>
+                <w:i/>
+              </w:rPr>
+            </m:ctrlPr>
+          </m:sSubPr>
+          <m:e>
+            <m:r>
+              <w:rPr>
+                <w:rFonts w:ascii="Cambria Math" w:hAnsi="Cambria Math"/>
+              </w:rPr>
+              <m:t>a</m:t>
+            </m:r>
+          </m:e>
+          <m:sub>
+            <m:r>
+              <w:rPr>
+                <w:rFonts w:ascii="Cambria Math" w:hAnsi="Cambria Math"/>
+              </w:rPr>
+              <m:t>y</m:t>
+            </m:r>
+          </m:sub>
+        </m:sSub>
+        <m:sSub>
+          <m:sSubPr>
+            <m:ctrlPr>
+              <w:rPr>
+                <w:rFonts w:ascii="Cambria Math" w:hAnsi="Cambria Math"/>
+                <w:i/>
+              </w:rPr>
+            </m:ctrlPr>
+          </m:sSubPr>
+          <m:e>
+            <m:r>
+              <w:rPr>
+                <w:rFonts w:ascii="Cambria Math" w:hAnsi="Cambria Math"/>
+              </w:rPr>
+              <m:t>b</m:t>
+            </m:r>
+          </m:e>
+          <m:sub>
+            <m:r>
+              <w:rPr>
+                <w:rFonts w:ascii="Cambria Math" w:hAnsi="Cambria Math"/>
+              </w:rPr>
+              <m:t>z</m:t>
+            </m:r>
+          </m:sub>
+        </m:sSub>
+        <m:r>
+          <w:rPr>
+            <w:rFonts w:ascii="Cambria Math" w:hAnsi="Cambria Math"/>
+          </w:rPr>
+          <m:t xml:space="preserve">- </m:t>
+        </m:r>
+        <m:sSub>
+          <m:sSubPr>
+            <m:ctrlPr>
+              <w:rPr>
+                <w:rFonts w:ascii="Cambria Math" w:hAnsi="Cambria Math"/>
+                <w:i/>
+              </w:rPr>
+            </m:ctrlPr>
+          </m:sSubPr>
+          <m:e>
+            <m:r>
+              <w:rPr>
+                <w:rFonts w:ascii="Cambria Math" w:hAnsi="Cambria Math"/>
+              </w:rPr>
+              <m:t>a</m:t>
+            </m:r>
+          </m:e>
+          <m:sub>
+            <m:r>
+              <w:rPr>
+                <w:rFonts w:ascii="Cambria Math" w:hAnsi="Cambria Math"/>
+              </w:rPr>
+              <m:t>z</m:t>
+            </m:r>
+          </m:sub>
+        </m:sSub>
+        <m:sSub>
+          <m:sSubPr>
+            <m:ctrlPr>
+              <w:rPr>
+                <w:rFonts w:ascii="Cambria Math" w:hAnsi="Cambria Math"/>
+                <w:i/>
+              </w:rPr>
+            </m:ctrlPr>
+          </m:sSubPr>
+          <m:e>
+            <m:r>
+              <w:rPr>
+                <w:rFonts w:ascii="Cambria Math" w:hAnsi="Cambria Math"/>
+              </w:rPr>
+              <m:t>b</m:t>
+            </m:r>
+          </m:e>
+          <m:sub>
+            <m:r>
+              <w:rPr>
+                <w:rFonts w:ascii="Cambria Math" w:hAnsi="Cambria Math"/>
+              </w:rPr>
+              <m:t>y</m:t>
+            </m:r>
+          </m:sub>
+        </m:sSub>
+      </m:oMath>
+    </w:p>
+    <w:p>
+      <w:r>
+        <w:t xml:space="preserve">     = 5*8 - 3*3</w:t>
+      </w:r>
+    </w:p>
+    <w:p>
+      <w:r>
+        <w:t xml:space="preserve">     = 31</w:t>
+      </w:r>
+    </w:p>
+    <w:p>
+      <m:oMath>
+        <m:sSub>
+          <m:sSubPr>
+            <m:ctrlPr>
+              <w:rPr>
+                <w:rFonts w:ascii="Cambria Math" w:hAnsi="Cambria Math"/>
+                <w:i/>
+              </w:rPr>
+            </m:ctrlPr>
+          </m:sSubPr>
+          <m:e>
+            <m:r>
+              <w:rPr>
+                <w:rFonts w:ascii="Cambria Math" w:hAnsi="Cambria Math"/>
+              </w:rPr>
+              <m:t>c</m:t>
+            </m:r>
+          </m:e>
+          <m:sub>
+            <m:r>
+              <w:rPr>
+                <w:rFonts w:ascii="Cambria Math" w:hAnsi="Cambria Math"/>
+              </w:rPr>
+              <m:t>y</m:t>
+            </m:r>
+          </m:sub>
+        </m:sSub>
+      </m:oMath>
+      <w:r>
+        <w:t xml:space="preserve"> </w:t>
+      </w:r>
+      <w:r>
+        <w:t xml:space="preserve">= </w:t>
+      </w:r>
+      <w:r>
+        <w:t xml:space="preserve"> </w:t>
+      </w:r>
+      <m:oMath>
+        <m:sSub>
+          <m:sSubPr>
+            <m:ctrlPr>
+              <w:rPr>
+                <w:rFonts w:ascii="Cambria Math" w:hAnsi="Cambria Math"/>
+                <w:i/>
+              </w:rPr>
+            </m:ctrlPr>
+          </m:sSubPr>
+          <m:e>
+            <m:r>
+              <w:rPr>
+                <w:rFonts w:ascii="Cambria Math" w:hAnsi="Cambria Math"/>
+              </w:rPr>
+              <m:t>a</m:t>
+            </m:r>
+          </m:e>
+          <m:sub>
+            <m:r>
+              <w:rPr>
+                <w:rFonts w:ascii="Cambria Math" w:hAnsi="Cambria Math"/>
+              </w:rPr>
+              <m:t>z</m:t>
+            </m:r>
+          </m:sub>
+        </m:sSub>
+        <m:sSub>
+          <m:sSubPr>
+            <m:ctrlPr>
+              <w:rPr>
+                <w:rFonts w:ascii="Cambria Math" w:hAnsi="Cambria Math"/>
+                <w:i/>
+              </w:rPr>
+            </m:ctrlPr>
+          </m:sSubPr>
+          <m:e>
+            <m:r>
+              <w:rPr>
+                <w:rFonts w:ascii="Cambria Math" w:hAnsi="Cambria Math"/>
+              </w:rPr>
+              <m:t>b</m:t>
+            </m:r>
+          </m:e>
+          <m:sub>
+            <m:r>
+              <w:rPr>
+                <w:rFonts w:ascii="Cambria Math" w:hAnsi="Cambria Math"/>
+              </w:rPr>
+              <m:t>x</m:t>
+            </m:r>
+          </m:sub>
+        </m:sSub>
+        <m:r>
+          <w:rPr>
+            <w:rFonts w:ascii="Cambria Math" w:hAnsi="Cambria Math"/>
+          </w:rPr>
+          <m:t xml:space="preserve">- </m:t>
+        </m:r>
+        <m:sSub>
+          <m:sSubPr>
+            <m:ctrlPr>
+              <w:rPr>
+                <w:rFonts w:ascii="Cambria Math" w:hAnsi="Cambria Math"/>
+                <w:i/>
+              </w:rPr>
+            </m:ctrlPr>
+          </m:sSubPr>
+          <m:e>
+            <m:r>
+              <w:rPr>
+                <w:rFonts w:ascii="Cambria Math" w:hAnsi="Cambria Math"/>
+              </w:rPr>
+              <m:t>a</m:t>
+            </m:r>
+          </m:e>
+          <m:sub>
+            <m:r>
+              <w:rPr>
+                <w:rFonts w:ascii="Cambria Math" w:hAnsi="Cambria Math"/>
+              </w:rPr>
+              <m:t>x</m:t>
+            </m:r>
+          </m:sub>
+        </m:sSub>
+        <m:sSub>
+          <m:sSubPr>
+            <m:ctrlPr>
+              <w:rPr>
+                <w:rFonts w:ascii="Cambria Math" w:hAnsi="Cambria Math"/>
+                <w:i/>
+              </w:rPr>
+            </m:ctrlPr>
+          </m:sSubPr>
+          <m:e>
+            <m:r>
+              <w:rPr>
+                <w:rFonts w:ascii="Cambria Math" w:hAnsi="Cambria Math"/>
+              </w:rPr>
+              <m:t>b</m:t>
+            </m:r>
+          </m:e>
+          <m:sub>
+            <m:r>
+              <w:rPr>
+                <w:rFonts w:ascii="Cambria Math" w:hAnsi="Cambria Math"/>
+              </w:rPr>
+              <m:t>z</m:t>
+            </m:r>
+          </m:sub>
+        </m:sSub>
+      </m:oMath>
+    </w:p>
+    <w:p>
+      <w:r>
+        <w:t xml:space="preserve">     = 3*6 – 4*8</w:t>
+      </w:r>
+    </w:p>
+    <w:p>
+      <w:r>
+        <w:t xml:space="preserve">     = -14</w:t>
+      </w:r>
+    </w:p>
+    <w:p>
+      <m:oMath>
+        <m:sSub>
+          <m:sSubPr>
+            <m:ctrlPr>
+              <w:rPr>
+                <w:rFonts w:ascii="Cambria Math" w:hAnsi="Cambria Math"/>
+                <w:i/>
+              </w:rPr>
+            </m:ctrlPr>
+          </m:sSubPr>
+          <m:e>
+            <m:r>
+              <w:rPr>
+                <w:rFonts w:ascii="Cambria Math" w:hAnsi="Cambria Math"/>
+              </w:rPr>
+              <m:t>c</m:t>
+            </m:r>
+          </m:e>
+          <m:sub>
+            <m:r>
+              <w:rPr>
+                <w:rFonts w:ascii="Cambria Math" w:hAnsi="Cambria Math"/>
+              </w:rPr>
+              <m:t>z</m:t>
+            </m:r>
+          </m:sub>
+        </m:sSub>
+      </m:oMath>
+      <w:r>
+        <w:t xml:space="preserve"> </w:t>
+      </w:r>
+      <w:r>
+        <w:t xml:space="preserve"> = </w:t>
+      </w:r>
+      <m:oMath>
+        <m:sSub>
+          <m:sSubPr>
+            <m:ctrlPr>
+              <w:rPr>
+                <w:rFonts w:ascii="Cambria Math" w:hAnsi="Cambria Math"/>
+                <w:i/>
+              </w:rPr>
+            </m:ctrlPr>
+          </m:sSubPr>
+          <m:e>
+            <m:r>
+              <w:rPr>
+                <w:rFonts w:ascii="Cambria Math" w:hAnsi="Cambria Math"/>
+              </w:rPr>
+              <m:t>a</m:t>
+            </m:r>
+          </m:e>
+          <m:sub>
+            <m:r>
+              <w:rPr>
+                <w:rFonts w:ascii="Cambria Math" w:hAnsi="Cambria Math"/>
+              </w:rPr>
+              <m:t>x</m:t>
+            </m:r>
+          </m:sub>
+        </m:sSub>
+        <m:sSub>
+          <m:sSubPr>
+            <m:ctrlPr>
+              <w:rPr>
+                <w:rFonts w:ascii="Cambria Math" w:hAnsi="Cambria Math"/>
+                <w:i/>
+              </w:rPr>
+            </m:ctrlPr>
+          </m:sSubPr>
+          <m:e>
+            <m:r>
+              <w:rPr>
+                <w:rFonts w:ascii="Cambria Math" w:hAnsi="Cambria Math"/>
+              </w:rPr>
+              <m:t>b</m:t>
+            </m:r>
+          </m:e>
+          <m:sub>
+            <m:r>
+              <w:rPr>
+                <w:rFonts w:ascii="Cambria Math" w:hAnsi="Cambria Math"/>
+              </w:rPr>
+              <m:t>y</m:t>
+            </m:r>
+          </m:sub>
+        </m:sSub>
+        <m:r>
+          <w:rPr>
+            <w:rFonts w:ascii="Cambria Math" w:hAnsi="Cambria Math"/>
+          </w:rPr>
+          <m:t xml:space="preserve">- </m:t>
+        </m:r>
+        <m:sSub>
+          <m:sSubPr>
+            <m:ctrlPr>
+              <w:rPr>
+                <w:rFonts w:ascii="Cambria Math" w:hAnsi="Cambria Math"/>
+                <w:i/>
+              </w:rPr>
+            </m:ctrlPr>
+          </m:sSubPr>
+          <m:e>
+            <m:r>
+              <w:rPr>
+                <w:rFonts w:ascii="Cambria Math" w:hAnsi="Cambria Math"/>
+              </w:rPr>
+              <m:t>a</m:t>
+            </m:r>
+          </m:e>
+          <m:sub>
+            <m:r>
+              <w:rPr>
+                <w:rFonts w:ascii="Cambria Math" w:hAnsi="Cambria Math"/>
+              </w:rPr>
+              <m:t>y</m:t>
+            </m:r>
+          </m:sub>
+        </m:sSub>
+        <m:sSub>
+          <m:sSubPr>
+            <m:ctrlPr>
+              <w:rPr>
+                <w:rFonts w:ascii="Cambria Math" w:hAnsi="Cambria Math"/>
+                <w:i/>
+              </w:rPr>
+            </m:ctrlPr>
+          </m:sSubPr>
+          <m:e>
+            <m:r>
+              <w:rPr>
+                <w:rFonts w:ascii="Cambria Math" w:hAnsi="Cambria Math"/>
+              </w:rPr>
+              <m:t>b</m:t>
+            </m:r>
+          </m:e>
+          <m:sub>
+            <m:r>
+              <w:rPr>
+                <w:rFonts w:ascii="Cambria Math" w:hAnsi="Cambria Math"/>
+              </w:rPr>
+              <m:t>x</m:t>
+            </m:r>
+          </m:sub>
+        </m:sSub>
+      </m:oMath>
+    </w:p>
+    <w:p>
+      <w:r>
+        <w:t xml:space="preserve">     = 4*3 – 5*6</w:t>
+      </w:r>
+    </w:p>
+    <w:p>
+      <w:r>
+        <w:t xml:space="preserve">     = </w:t>
+      </w:r>
+      <w:r>
+        <w:t>-18</w:t>
+      </w:r>
+    </w:p>
+    <w:p>
+      <w:r>
+        <w:t>(4,</w:t>
+      </w:r>
+      <w:r>
+        <w:t xml:space="preserve"> </w:t>
+      </w:r>
+      <w:r>
+        <w:t>5,</w:t>
+      </w:r>
+      <w:r>
+        <w:t xml:space="preserve"> </w:t>
+      </w:r>
+      <w:r>
+        <w:t>3)</w:t>
+      </w:r>
+      <w:r>
+        <w:t xml:space="preserve"> </w:t>
+      </w:r>
+      <w:r>
+        <w:t>×</w:t>
+      </w:r>
+      <w:r>
+        <w:t xml:space="preserve"> </w:t>
+      </w:r>
+      <w:r>
+        <w:t>(6,</w:t>
+      </w:r>
+      <w:r>
+        <w:t xml:space="preserve"> </w:t>
+      </w:r>
+      <w:r>
+        <w:t>3,</w:t>
+      </w:r>
+      <w:r>
+        <w:t xml:space="preserve"> </w:t>
+      </w:r>
+      <w:r>
+        <w:t>8)</w:t>
+      </w:r>
+      <w:r>
+        <w:t xml:space="preserve"> </w:t>
+      </w:r>
+      <w:r>
+        <w:t xml:space="preserve"> = (</w:t>
+      </w:r>
+      <m:oMath>
+        <m:sSub>
+          <m:sSubPr>
+            <m:ctrlPr>
+              <w:rPr>
+                <w:rFonts w:ascii="Cambria Math" w:hAnsi="Cambria Math"/>
+                <w:i/>
+              </w:rPr>
+            </m:ctrlPr>
+          </m:sSubPr>
+          <m:e>
+            <m:r>
+              <w:rPr>
+                <w:rFonts w:ascii="Cambria Math" w:hAnsi="Cambria Math"/>
+              </w:rPr>
+              <m:t>c</m:t>
+            </m:r>
+          </m:e>
+          <m:sub>
+            <m:r>
+              <w:rPr>
+                <w:rFonts w:ascii="Cambria Math" w:hAnsi="Cambria Math"/>
+              </w:rPr>
+              <m:t>x</m:t>
+            </m:r>
+          </m:sub>
+        </m:sSub>
+        <m:r>
+          <w:rPr>
+            <w:rFonts w:ascii="Cambria Math" w:hAnsi="Cambria Math"/>
+          </w:rPr>
+          <m:t xml:space="preserve"> , </m:t>
+        </m:r>
+        <m:sSub>
+          <m:sSubPr>
+            <m:ctrlPr>
+              <w:rPr>
+                <w:rFonts w:ascii="Cambria Math" w:hAnsi="Cambria Math"/>
+                <w:i/>
+              </w:rPr>
+            </m:ctrlPr>
+          </m:sSubPr>
+          <m:e>
+            <m:r>
+              <w:rPr>
+                <w:rFonts w:ascii="Cambria Math" w:hAnsi="Cambria Math"/>
+              </w:rPr>
+              <m:t>c</m:t>
+            </m:r>
+          </m:e>
+          <m:sub>
+            <m:r>
+              <w:rPr>
+                <w:rFonts w:ascii="Cambria Math" w:hAnsi="Cambria Math"/>
+              </w:rPr>
+              <m:t>y</m:t>
+            </m:r>
+          </m:sub>
+        </m:sSub>
+        <m:r>
+          <w:rPr>
+            <w:rFonts w:ascii="Cambria Math" w:hAnsi="Cambria Math"/>
+          </w:rPr>
+          <m:t xml:space="preserve"> , </m:t>
+        </m:r>
+        <m:sSub>
+          <m:sSubPr>
+            <m:ctrlPr>
+              <w:rPr>
+                <w:rFonts w:ascii="Cambria Math" w:hAnsi="Cambria Math"/>
+                <w:i/>
+              </w:rPr>
+            </m:ctrlPr>
+          </m:sSubPr>
+          <m:e>
+            <m:r>
+              <w:rPr>
+                <w:rFonts w:ascii="Cambria Math" w:hAnsi="Cambria Math"/>
+              </w:rPr>
+              <m:t>c</m:t>
+            </m:r>
+          </m:e>
+          <m:sub>
+            <m:r>
+              <w:rPr>
+                <w:rFonts w:ascii="Cambria Math" w:hAnsi="Cambria Math"/>
+              </w:rPr>
+              <m:t>z</m:t>
+            </m:r>
+          </m:sub>
+        </m:sSub>
+        <m:r>
+          <w:rPr>
+            <w:rFonts w:ascii="Cambria Math" w:hAnsi="Cambria Math"/>
+          </w:rPr>
+          <m:t>)</m:t>
+        </m:r>
+      </m:oMath>
+    </w:p>
+    <w:p>
+      <w:r>
+        <w:tab/>
+      </w:r>
+      <w:r>
+        <w:tab/>
+        <w:t xml:space="preserve">     = (31, -14, -18)</w:t>
+      </w:r>
+    </w:p>
+    <w:p>
+      <w:r>
+        <w:lastRenderedPageBreak/>
+        <w:drawing>
+          <wp:inline distT="0" distB="0" distL="0" distR="0" wp14:anchorId="01EEA628" wp14:editId="62D2FF20">
+            <wp:extent cx="5731510" cy="1591310"/>
+            <wp:effectExtent l="0" t="0" r="2540" b="8890"/>
+            <wp:docPr id="63" name="Picture 63" descr="Graphical user interface, application&#10;&#10;Description automatically generated"/>
+            <wp:cNvGraphicFramePr>
+              <a:graphicFrameLocks xmlns:a="http://schemas.openxmlformats.org/drawingml/2006/main" noChangeAspect="1"/>
+            </wp:cNvGraphicFramePr>
+            <a:graphic xmlns:a="http://schemas.openxmlformats.org/drawingml/2006/main">
+              <a:graphicData uri="http://schemas.openxmlformats.org/drawingml/2006/picture">
+                <pic:pic xmlns:pic="http://schemas.openxmlformats.org/drawingml/2006/picture">
+                  <pic:nvPicPr>
+                    <pic:cNvPr id="63" name="Picture 63" descr="Graphical user interface, application&#10;&#10;Description automatically generated"/>
+                    <pic:cNvPicPr/>
+                  </pic:nvPicPr>
+                  <pic:blipFill>
+                    <a:blip r:embed="rId66"/>
+                    <a:stretch>
+                      <a:fillRect/>
+                    </a:stretch>
+                  </pic:blipFill>
+                  <pic:spPr>
+                    <a:xfrm>
+                      <a:off x="0" y="0"/>
+                      <a:ext cx="5731510" cy="1591310"/>
+                    </a:xfrm>
+                    <a:prstGeom prst="rect">
+                      <a:avLst/>
+                    </a:prstGeom>
+                  </pic:spPr>
+                </pic:pic>
+              </a:graphicData>
+            </a:graphic>
+          </wp:inline>
+        </w:drawing>
+      </w:r>
+    </w:p>
+    <w:p>
+      <w:r>
+        <w:t xml:space="preserve">Distance = </w:t>
+      </w:r>
+      <m:oMath>
+        <m:rad>
+          <m:radPr>
+            <m:degHide m:val="1"/>
+            <m:ctrlPr>
+              <w:rPr>
+                <w:rFonts w:ascii="Cambria Math" w:hAnsi="Cambria Math"/>
+                <w:i/>
+              </w:rPr>
+            </m:ctrlPr>
+          </m:radPr>
+          <m:deg/>
+          <m:e>
+            <m:sSup>
+              <m:sSupPr>
+                <m:ctrlPr>
+                  <w:rPr>
+                    <w:rFonts w:ascii="Cambria Math" w:hAnsi="Cambria Math"/>
+                    <w:i/>
+                  </w:rPr>
+                </m:ctrlPr>
+              </m:sSupPr>
+              <m:e>
+                <m:d>
+                  <m:dPr>
+                    <m:ctrlPr>
+                      <w:rPr>
+                        <w:rFonts w:ascii="Cambria Math" w:hAnsi="Cambria Math"/>
+                        <w:i/>
+                      </w:rPr>
+                    </m:ctrlPr>
+                  </m:dPr>
+                  <m:e>
+                    <m:sSub>
+                      <m:sSubPr>
+                        <m:ctrlPr>
+                          <w:rPr>
+                            <w:rFonts w:ascii="Cambria Math" w:hAnsi="Cambria Math"/>
+                            <w:i/>
+                          </w:rPr>
+                        </m:ctrlPr>
+                      </m:sSubPr>
+                      <m:e>
+                        <m:r>
+                          <w:rPr>
+                            <w:rFonts w:ascii="Cambria Math" w:hAnsi="Cambria Math"/>
+                          </w:rPr>
+                          <m:t>x</m:t>
+                        </m:r>
+                      </m:e>
+                      <m:sub>
+                        <m:r>
+                          <w:rPr>
+                            <w:rFonts w:ascii="Cambria Math" w:hAnsi="Cambria Math"/>
+                          </w:rPr>
+                          <m:t>1</m:t>
+                        </m:r>
+                      </m:sub>
+                    </m:sSub>
+                    <m:r>
+                      <w:rPr>
+                        <w:rFonts w:ascii="Cambria Math" w:hAnsi="Cambria Math"/>
+                      </w:rPr>
+                      <m:t>-</m:t>
+                    </m:r>
+                    <m:sSub>
+                      <m:sSubPr>
+                        <m:ctrlPr>
+                          <w:rPr>
+                            <w:rFonts w:ascii="Cambria Math" w:hAnsi="Cambria Math"/>
+                            <w:i/>
+                          </w:rPr>
+                        </m:ctrlPr>
+                      </m:sSubPr>
+                      <m:e>
+                        <m:r>
+                          <w:rPr>
+                            <w:rFonts w:ascii="Cambria Math" w:hAnsi="Cambria Math"/>
+                          </w:rPr>
+                          <m:t>x</m:t>
+                        </m:r>
+                      </m:e>
+                      <m:sub>
+                        <m:r>
+                          <w:rPr>
+                            <w:rFonts w:ascii="Cambria Math" w:hAnsi="Cambria Math"/>
+                          </w:rPr>
+                          <m:t>2</m:t>
+                        </m:r>
+                      </m:sub>
+                    </m:sSub>
+                  </m:e>
+                </m:d>
+              </m:e>
+              <m:sup>
+                <m:r>
+                  <w:rPr>
+                    <w:rFonts w:ascii="Cambria Math" w:hAnsi="Cambria Math"/>
+                  </w:rPr>
+                  <m:t>2</m:t>
+                </m:r>
+              </m:sup>
+            </m:sSup>
+            <m:r>
+              <w:rPr>
+                <w:rFonts w:ascii="Cambria Math" w:hAnsi="Cambria Math"/>
+              </w:rPr>
+              <m:t xml:space="preserve">+ </m:t>
+            </m:r>
+            <m:sSup>
+              <m:sSupPr>
+                <m:ctrlPr>
+                  <w:rPr>
+                    <w:rFonts w:ascii="Cambria Math" w:hAnsi="Cambria Math"/>
+                    <w:i/>
+                  </w:rPr>
+                </m:ctrlPr>
+              </m:sSupPr>
+              <m:e>
+                <m:d>
+                  <m:dPr>
+                    <m:ctrlPr>
+                      <w:rPr>
+                        <w:rFonts w:ascii="Cambria Math" w:hAnsi="Cambria Math"/>
+                        <w:i/>
+                      </w:rPr>
+                    </m:ctrlPr>
+                  </m:dPr>
+                  <m:e>
+                    <m:sSub>
+                      <m:sSubPr>
+                        <m:ctrlPr>
+                          <w:rPr>
+                            <w:rFonts w:ascii="Cambria Math" w:hAnsi="Cambria Math"/>
+                            <w:i/>
+                          </w:rPr>
+                        </m:ctrlPr>
+                      </m:sSubPr>
+                      <m:e>
+                        <m:r>
+                          <w:rPr>
+                            <w:rFonts w:ascii="Cambria Math" w:hAnsi="Cambria Math"/>
+                          </w:rPr>
+                          <m:t>y</m:t>
+                        </m:r>
+                      </m:e>
+                      <m:sub>
+                        <m:r>
+                          <w:rPr>
+                            <w:rFonts w:ascii="Cambria Math" w:hAnsi="Cambria Math"/>
+                          </w:rPr>
+                          <m:t>1</m:t>
+                        </m:r>
+                      </m:sub>
+                    </m:sSub>
+                    <m:r>
+                      <w:rPr>
+                        <w:rFonts w:ascii="Cambria Math" w:hAnsi="Cambria Math"/>
+                      </w:rPr>
+                      <m:t>-</m:t>
+                    </m:r>
+                    <m:sSub>
+                      <m:sSubPr>
+                        <m:ctrlPr>
+                          <w:rPr>
+                            <w:rFonts w:ascii="Cambria Math" w:hAnsi="Cambria Math"/>
+                            <w:i/>
+                          </w:rPr>
+                        </m:ctrlPr>
+                      </m:sSubPr>
+                      <m:e>
+                        <m:r>
+                          <w:rPr>
+                            <w:rFonts w:ascii="Cambria Math" w:hAnsi="Cambria Math"/>
+                          </w:rPr>
+                          <m:t>y</m:t>
+                        </m:r>
+                      </m:e>
+                      <m:sub>
+                        <m:r>
+                          <w:rPr>
+                            <w:rFonts w:ascii="Cambria Math" w:hAnsi="Cambria Math"/>
+                          </w:rPr>
+                          <m:t>2</m:t>
+                        </m:r>
+                      </m:sub>
+                    </m:sSub>
+                  </m:e>
+                </m:d>
+              </m:e>
+              <m:sup>
+                <m:r>
+                  <w:rPr>
+                    <w:rFonts w:ascii="Cambria Math" w:hAnsi="Cambria Math"/>
+                  </w:rPr>
+                  <m:t>2</m:t>
+                </m:r>
+              </m:sup>
+            </m:sSup>
+            <m:r>
+              <w:rPr>
+                <w:rFonts w:ascii="Cambria Math" w:hAnsi="Cambria Math"/>
+              </w:rPr>
+              <m:t xml:space="preserve">+ </m:t>
+            </m:r>
+            <m:sSup>
+              <m:sSupPr>
+                <m:ctrlPr>
+                  <w:rPr>
+                    <w:rFonts w:ascii="Cambria Math" w:hAnsi="Cambria Math"/>
+                    <w:i/>
+                  </w:rPr>
+                </m:ctrlPr>
+              </m:sSupPr>
+              <m:e>
+                <m:d>
+                  <m:dPr>
+                    <m:ctrlPr>
+                      <w:rPr>
+                        <w:rFonts w:ascii="Cambria Math" w:hAnsi="Cambria Math"/>
+                        <w:i/>
+                      </w:rPr>
+                    </m:ctrlPr>
+                  </m:dPr>
+                  <m:e>
+                    <m:sSub>
+                      <m:sSubPr>
+                        <m:ctrlPr>
+                          <w:rPr>
+                            <w:rFonts w:ascii="Cambria Math" w:hAnsi="Cambria Math"/>
+                            <w:i/>
+                          </w:rPr>
+                        </m:ctrlPr>
+                      </m:sSubPr>
+                      <m:e>
+                        <m:r>
+                          <w:rPr>
+                            <w:rFonts w:ascii="Cambria Math" w:hAnsi="Cambria Math"/>
+                          </w:rPr>
+                          <m:t>z</m:t>
+                        </m:r>
+                      </m:e>
+                      <m:sub>
+                        <m:r>
+                          <w:rPr>
+                            <w:rFonts w:ascii="Cambria Math" w:hAnsi="Cambria Math"/>
+                          </w:rPr>
+                          <m:t>1</m:t>
+                        </m:r>
+                      </m:sub>
+                    </m:sSub>
+                    <m:r>
+                      <w:rPr>
+                        <w:rFonts w:ascii="Cambria Math" w:hAnsi="Cambria Math"/>
+                      </w:rPr>
+                      <m:t>-</m:t>
+                    </m:r>
+                    <m:sSub>
+                      <m:sSubPr>
+                        <m:ctrlPr>
+                          <w:rPr>
+                            <w:rFonts w:ascii="Cambria Math" w:hAnsi="Cambria Math"/>
+                            <w:i/>
+                          </w:rPr>
+                        </m:ctrlPr>
+                      </m:sSubPr>
+                      <m:e>
+                        <m:r>
+                          <w:rPr>
+                            <w:rFonts w:ascii="Cambria Math" w:hAnsi="Cambria Math"/>
+                          </w:rPr>
+                          <m:t>z</m:t>
+                        </m:r>
+                      </m:e>
+                      <m:sub>
+                        <m:r>
+                          <w:rPr>
+                            <w:rFonts w:ascii="Cambria Math" w:hAnsi="Cambria Math"/>
+                          </w:rPr>
+                          <m:t>2</m:t>
+                        </m:r>
+                      </m:sub>
+                    </m:sSub>
+                  </m:e>
+                </m:d>
+              </m:e>
+              <m:sup>
+                <m:r>
+                  <w:rPr>
+                    <w:rFonts w:ascii="Cambria Math" w:hAnsi="Cambria Math"/>
+                  </w:rPr>
+                  <m:t>2</m:t>
+                </m:r>
+              </m:sup>
+            </m:sSup>
+          </m:e>
+        </m:rad>
+      </m:oMath>
+    </w:p>
+    <w:p>
+      <w:r>
+        <w:tab/>
+        <w:t xml:space="preserve">  = </w:t>
+      </w:r>
+      <m:oMath>
+        <m:rad>
+          <m:radPr>
+            <m:degHide m:val="1"/>
+            <m:ctrlPr>
+              <w:rPr>
+                <w:rFonts w:ascii="Cambria Math" w:hAnsi="Cambria Math"/>
+                <w:i/>
+              </w:rPr>
+            </m:ctrlPr>
+          </m:radPr>
+          <m:deg/>
+          <m:e>
+            <m:sSup>
+              <m:sSupPr>
+                <m:ctrlPr>
+                  <w:rPr>
+                    <w:rFonts w:ascii="Cambria Math" w:hAnsi="Cambria Math"/>
+                    <w:i/>
+                  </w:rPr>
+                </m:ctrlPr>
+              </m:sSupPr>
+              <m:e>
+                <m:d>
+                  <m:dPr>
+                    <m:ctrlPr>
+                      <w:rPr>
+                        <w:rFonts w:ascii="Cambria Math" w:hAnsi="Cambria Math"/>
+                        <w:i/>
+                      </w:rPr>
+                    </m:ctrlPr>
+                  </m:dPr>
+                  <m:e>
+                    <m:r>
+                      <w:rPr>
+                        <w:rFonts w:ascii="Cambria Math" w:hAnsi="Cambria Math"/>
+                      </w:rPr>
+                      <m:t>2</m:t>
+                    </m:r>
+                    <m:r>
+                      <w:rPr>
+                        <w:rFonts w:ascii="Cambria Math" w:hAnsi="Cambria Math"/>
+                      </w:rPr>
+                      <m:t>-</m:t>
+                    </m:r>
+                    <m:r>
+                      <w:rPr>
+                        <w:rFonts w:ascii="Cambria Math" w:hAnsi="Cambria Math"/>
+                      </w:rPr>
+                      <m:t>6</m:t>
+                    </m:r>
+                  </m:e>
+                </m:d>
+              </m:e>
+              <m:sup>
+                <m:r>
+                  <w:rPr>
+                    <w:rFonts w:ascii="Cambria Math" w:hAnsi="Cambria Math"/>
+                  </w:rPr>
+                  <m:t>2</m:t>
+                </m:r>
+              </m:sup>
+            </m:sSup>
+            <m:r>
+              <w:rPr>
+                <w:rFonts w:ascii="Cambria Math" w:hAnsi="Cambria Math"/>
+              </w:rPr>
+              <m:t xml:space="preserve">+ </m:t>
+            </m:r>
+            <m:sSup>
+              <m:sSupPr>
+                <m:ctrlPr>
+                  <w:rPr>
+                    <w:rFonts w:ascii="Cambria Math" w:hAnsi="Cambria Math"/>
+                    <w:i/>
+                  </w:rPr>
+                </m:ctrlPr>
+              </m:sSupPr>
+              <m:e>
+                <m:d>
+                  <m:dPr>
+                    <m:ctrlPr>
+                      <w:rPr>
+                        <w:rFonts w:ascii="Cambria Math" w:hAnsi="Cambria Math"/>
+                        <w:i/>
+                      </w:rPr>
+                    </m:ctrlPr>
+                  </m:dPr>
+                  <m:e>
+                    <m:r>
+                      <w:rPr>
+                        <w:rFonts w:ascii="Cambria Math" w:hAnsi="Cambria Math"/>
+                      </w:rPr>
+                      <m:t>8</m:t>
+                    </m:r>
+                    <m:r>
+                      <w:rPr>
+                        <w:rFonts w:ascii="Cambria Math" w:hAnsi="Cambria Math"/>
+                      </w:rPr>
+                      <m:t>-</m:t>
+                    </m:r>
+                    <m:r>
+                      <w:rPr>
+                        <w:rFonts w:ascii="Cambria Math" w:hAnsi="Cambria Math"/>
+                      </w:rPr>
+                      <m:t>5</m:t>
+                    </m:r>
+                  </m:e>
+                </m:d>
+              </m:e>
+              <m:sup>
+                <m:r>
+                  <w:rPr>
+                    <w:rFonts w:ascii="Cambria Math" w:hAnsi="Cambria Math"/>
+                  </w:rPr>
+                  <m:t>2</m:t>
+                </m:r>
+              </m:sup>
+            </m:sSup>
+            <m:r>
+              <w:rPr>
+                <w:rFonts w:ascii="Cambria Math" w:hAnsi="Cambria Math"/>
+              </w:rPr>
+              <m:t xml:space="preserve">+ </m:t>
+            </m:r>
+            <m:sSup>
+              <m:sSupPr>
+                <m:ctrlPr>
+                  <w:rPr>
+                    <w:rFonts w:ascii="Cambria Math" w:hAnsi="Cambria Math"/>
+                    <w:i/>
+                  </w:rPr>
+                </m:ctrlPr>
+              </m:sSupPr>
+              <m:e>
+                <m:d>
+                  <m:dPr>
+                    <m:ctrlPr>
+                      <w:rPr>
+                        <w:rFonts w:ascii="Cambria Math" w:hAnsi="Cambria Math"/>
+                        <w:i/>
+                      </w:rPr>
+                    </m:ctrlPr>
+                  </m:dPr>
+                  <m:e>
+                    <m:r>
+                      <w:rPr>
+                        <w:rFonts w:ascii="Cambria Math" w:hAnsi="Cambria Math"/>
+                      </w:rPr>
+                      <m:t>1</m:t>
+                    </m:r>
+                    <m:r>
+                      <w:rPr>
+                        <w:rFonts w:ascii="Cambria Math" w:hAnsi="Cambria Math"/>
+                      </w:rPr>
+                      <m:t>-</m:t>
+                    </m:r>
+                    <m:r>
+                      <w:rPr>
+                        <w:rFonts w:ascii="Cambria Math" w:hAnsi="Cambria Math"/>
+                      </w:rPr>
+                      <m:t>5</m:t>
+                    </m:r>
+                  </m:e>
+                </m:d>
+              </m:e>
+              <m:sup>
+                <m:r>
+                  <w:rPr>
+                    <w:rFonts w:ascii="Cambria Math" w:hAnsi="Cambria Math"/>
+                  </w:rPr>
+                  <m:t>2</m:t>
+                </m:r>
+              </m:sup>
+            </m:sSup>
+          </m:e>
+        </m:rad>
+      </m:oMath>
+    </w:p>
+    <w:p>
+      <w:r>
+        <w:tab/>
+        <w:t xml:space="preserve">  = 6.4</w:t>
       </w:r>
     </w:p>
     <w:sectPr>
@@ -2350,7 +4745,6 @@
   <w:style w:type="character" w:default="1" w:styleId="DefaultParagraphFont">
     <w:name w:val="Default Paragraph Font"/>
     <w:uiPriority w:val="1"/>
-    <w:semiHidden/>
     <w:unhideWhenUsed/>
   </w:style>
   <w:style w:type="table" w:default="1" w:styleId="TableNormal">
@@ -2693,4 +5087,16 @@
     </a:ext>
   </a:extLst>
 </a:theme>
+</file>
+
+<file path=customXml/item1.xml><?xml version="1.0" encoding="utf-8"?>
+<b:Sources xmlns:b="http://schemas.openxmlformats.org/officeDocument/2006/bibliography" xmlns="http://schemas.openxmlformats.org/officeDocument/2006/bibliography" SelectedStyle="\APASixthEditionOfficeOnline.xsl" StyleName="APA" Version="6"/>
+</file>
+
+<file path=customXml/itemProps1.xml><?xml version="1.0" encoding="utf-8"?>
+<ds:datastoreItem xmlns:ds="http://schemas.openxmlformats.org/officeDocument/2006/customXml" ds:itemID="{65FE622D-669D-4EA1-821B-C0DE71A3D864}">
+  <ds:schemaRefs>
+    <ds:schemaRef ds:uri="http://schemas.openxmlformats.org/officeDocument/2006/bibliography"/>
+  </ds:schemaRefs>
+</ds:datastoreItem>
 </file>
</xml_diff>

<commit_message>
Add topic 3 graphics
</commit_message>
<xml_diff>
--- a/3D graphics/Coursera/3D graphics - topic 1.docx
+++ b/3D graphics/Coursera/3D graphics - topic 1.docx
@@ -1262,8 +1262,13 @@
       </w:r>
     </w:p>
     <w:p>
-      <w:r>
-        <w:t>a.b = 4*1+1*-2</w:t>
+      <w:proofErr w:type="spellStart"/>
+      <w:r>
+        <w:t>a.b</w:t>
+      </w:r>
+      <w:proofErr w:type="spellEnd"/>
+      <w:r>
+        <w:t xml:space="preserve"> = 4*1+1*-2</w:t>
       </w:r>
     </w:p>
     <w:p>
@@ -2028,6 +2033,9 @@
     </w:p>
     <w:p>
       <w:r>
+        <w:rPr>
+          <w:noProof/>
+        </w:rPr>
         <w:drawing>
           <wp:inline distT="0" distB="0" distL="0" distR="0" wp14:anchorId="0281B3E2" wp14:editId="44DE8698">
             <wp:extent cx="3381847" cy="3372321"/>
@@ -2067,6 +2075,9 @@
     </w:p>
     <w:p>
       <w:r>
+        <w:rPr>
+          <w:noProof/>
+        </w:rPr>
         <w:lastRenderedPageBreak/>
         <w:drawing>
           <wp:inline distT="0" distB="0" distL="0" distR="0" wp14:anchorId="3C3A5CD0" wp14:editId="39E96AA6">
@@ -2107,6 +2118,9 @@
     </w:p>
     <w:p>
       <w:r>
+        <w:rPr>
+          <w:noProof/>
+        </w:rPr>
         <w:drawing>
           <wp:inline distT="0" distB="0" distL="0" distR="0" wp14:anchorId="6B6F506F" wp14:editId="00242F25">
             <wp:extent cx="5731510" cy="2331085"/>
@@ -2146,6 +2160,9 @@
     </w:p>
     <w:p>
       <w:r>
+        <w:rPr>
+          <w:noProof/>
+        </w:rPr>
         <w:drawing>
           <wp:inline distT="0" distB="0" distL="0" distR="0" wp14:anchorId="589C1835" wp14:editId="7D90A69B">
             <wp:extent cx="5731510" cy="2489200"/>
@@ -2185,6 +2202,9 @@
     </w:p>
     <w:p>
       <w:r>
+        <w:rPr>
+          <w:noProof/>
+        </w:rPr>
         <w:drawing>
           <wp:inline distT="0" distB="0" distL="0" distR="0" wp14:anchorId="52A7CB5B" wp14:editId="48917046">
             <wp:extent cx="5731510" cy="1635760"/>
@@ -2224,6 +2244,9 @@
     </w:p>
     <w:p>
       <w:r>
+        <w:rPr>
+          <w:noProof/>
+        </w:rPr>
         <w:lastRenderedPageBreak/>
         <w:drawing>
           <wp:inline distT="0" distB="0" distL="0" distR="0" wp14:anchorId="2B01848F" wp14:editId="0900EECF">
@@ -2264,6 +2287,9 @@
     </w:p>
     <w:p>
       <w:r>
+        <w:rPr>
+          <w:noProof/>
+        </w:rPr>
         <w:drawing>
           <wp:inline distT="0" distB="0" distL="0" distR="0" wp14:anchorId="5260235D" wp14:editId="2EE77503">
             <wp:extent cx="5731510" cy="1550035"/>
@@ -2303,6 +2329,9 @@
     </w:p>
     <w:p>
       <w:r>
+        <w:rPr>
+          <w:noProof/>
+        </w:rPr>
         <w:drawing>
           <wp:inline distT="0" distB="0" distL="0" distR="0" wp14:anchorId="18419865" wp14:editId="3C61F06A">
             <wp:extent cx="5731510" cy="1545590"/>
@@ -2342,6 +2371,9 @@
     </w:p>
     <w:p>
       <w:r>
+        <w:rPr>
+          <w:noProof/>
+        </w:rPr>
         <w:drawing>
           <wp:inline distT="0" distB="0" distL="0" distR="0" wp14:anchorId="514C25FC" wp14:editId="59CC0A05">
             <wp:extent cx="5731510" cy="2329180"/>
@@ -2381,6 +2413,9 @@
     </w:p>
     <w:p>
       <w:r>
+        <w:rPr>
+          <w:noProof/>
+        </w:rPr>
         <w:lastRenderedPageBreak/>
         <w:drawing>
           <wp:inline distT="0" distB="0" distL="0" distR="0" wp14:anchorId="43BE2A3F" wp14:editId="0109C178">
@@ -2428,6 +2463,9 @@
     </w:p>
     <w:p>
       <w:r>
+        <w:rPr>
+          <w:noProof/>
+        </w:rPr>
         <w:drawing>
           <wp:inline distT="0" distB="0" distL="0" distR="0" wp14:anchorId="6D0C6937" wp14:editId="4DB7D246">
             <wp:extent cx="5731510" cy="2202180"/>
@@ -2467,6 +2505,9 @@
     </w:p>
     <w:p>
       <w:r>
+        <w:rPr>
+          <w:noProof/>
+        </w:rPr>
         <w:drawing>
           <wp:inline distT="0" distB="0" distL="0" distR="0" wp14:anchorId="6EEBD55A" wp14:editId="72C4BE85">
             <wp:extent cx="5731510" cy="1414780"/>
@@ -2506,6 +2547,9 @@
     </w:p>
     <w:p>
       <w:r>
+        <w:rPr>
+          <w:noProof/>
+        </w:rPr>
         <w:lastRenderedPageBreak/>
         <w:drawing>
           <wp:inline distT="0" distB="0" distL="0" distR="0" wp14:anchorId="2814CD0E" wp14:editId="354851E3">
@@ -2546,6 +2590,9 @@
     </w:p>
     <w:p>
       <w:r>
+        <w:rPr>
+          <w:noProof/>
+        </w:rPr>
         <w:drawing>
           <wp:inline distT="0" distB="0" distL="0" distR="0" wp14:anchorId="6D80E578" wp14:editId="578FDEB8">
             <wp:extent cx="5731510" cy="3130550"/>
@@ -2585,6 +2632,9 @@
     </w:p>
     <w:p>
       <w:r>
+        <w:rPr>
+          <w:noProof/>
+        </w:rPr>
         <w:drawing>
           <wp:inline distT="0" distB="0" distL="0" distR="0" wp14:anchorId="0CD656F7" wp14:editId="33E65D7D">
             <wp:extent cx="5731510" cy="381635"/>
@@ -2624,6 +2674,9 @@
     </w:p>
     <w:p>
       <w:r>
+        <w:rPr>
+          <w:noProof/>
+        </w:rPr>
         <w:lastRenderedPageBreak/>
         <w:drawing>
           <wp:inline distT="0" distB="0" distL="0" distR="0" wp14:anchorId="4BFB1D86" wp14:editId="35731215">
@@ -2665,6 +2718,9 @@
     <w:p/>
     <w:p>
       <w:r>
+        <w:rPr>
+          <w:noProof/>
+        </w:rPr>
         <w:drawing>
           <wp:inline distT="0" distB="0" distL="0" distR="0" wp14:anchorId="210DE2EF" wp14:editId="10136F09">
             <wp:extent cx="5731510" cy="986790"/>
@@ -2822,6 +2878,9 @@
     <w:p/>
     <w:p>
       <w:r>
+        <w:rPr>
+          <w:noProof/>
+        </w:rPr>
         <w:drawing>
           <wp:inline distT="0" distB="0" distL="0" distR="0" wp14:anchorId="72710D57" wp14:editId="28A2F143">
             <wp:extent cx="5731510" cy="1667510"/>
@@ -2984,6 +3043,9 @@
     </w:p>
     <w:p>
       <w:r>
+        <w:rPr>
+          <w:noProof/>
+        </w:rPr>
         <w:drawing>
           <wp:inline distT="0" distB="0" distL="0" distR="0" wp14:anchorId="1328B85B" wp14:editId="0850C971">
             <wp:extent cx="5731510" cy="1663065"/>
@@ -3028,14 +3090,24 @@
       <w:r>
         <w:t xml:space="preserve">· (6, 3, 8) = </w:t>
       </w:r>
-      <w:r>
-        <w:t>ax ×</w:t>
+      <w:proofErr w:type="spellStart"/>
+      <w:r>
+        <w:t>ax</w:t>
+      </w:r>
+      <w:proofErr w:type="spellEnd"/>
+      <w:r>
+        <w:t xml:space="preserve"> ×</w:t>
       </w:r>
       <w:r>
         <w:t xml:space="preserve"> </w:t>
       </w:r>
-      <w:r>
-        <w:t>bx +ay ×</w:t>
+      <w:proofErr w:type="spellStart"/>
+      <w:r>
+        <w:t>bx</w:t>
+      </w:r>
+      <w:proofErr w:type="spellEnd"/>
+      <w:r>
+        <w:t xml:space="preserve"> +ay ×</w:t>
       </w:r>
       <w:r>
         <w:t xml:space="preserve"> </w:t>
@@ -3044,8 +3116,21 @@
         <w:t>by</w:t>
       </w:r>
       <w:r>
-        <w:t xml:space="preserve"> + az x bz</w:t>
-      </w:r>
+        <w:t xml:space="preserve"> + </w:t>
+      </w:r>
+      <w:proofErr w:type="spellStart"/>
+      <w:r>
+        <w:t>az</w:t>
+      </w:r>
+      <w:proofErr w:type="spellEnd"/>
+      <w:r>
+        <w:t xml:space="preserve"> x </w:t>
+      </w:r>
+      <w:proofErr w:type="spellStart"/>
+      <w:r>
+        <w:t>bz</w:t>
+      </w:r>
+      <w:proofErr w:type="spellEnd"/>
     </w:p>
     <w:p>
       <w:r>
@@ -3067,6 +3152,9 @@
     </w:p>
     <w:p>
       <w:r>
+        <w:rPr>
+          <w:noProof/>
+        </w:rPr>
         <w:drawing>
           <wp:inline distT="0" distB="0" distL="0" distR="0" wp14:anchorId="681BCE6E" wp14:editId="7B20742B">
             <wp:extent cx="5731510" cy="1741805"/>
@@ -3336,10 +3424,7 @@
         <w:t xml:space="preserve"> </w:t>
       </w:r>
       <w:r>
-        <w:t xml:space="preserve">= </w:t>
-      </w:r>
-      <w:r>
-        <w:t xml:space="preserve"> </w:t>
+        <w:t xml:space="preserve">=  </w:t>
       </w:r>
       <m:oMath>
         <m:sSub>
@@ -3666,10 +3751,7 @@
         <w:t>8)</w:t>
       </w:r>
       <w:r>
-        <w:t xml:space="preserve"> </w:t>
-      </w:r>
-      <w:r>
-        <w:t xml:space="preserve"> = (</w:t>
+        <w:t xml:space="preserve">  = (</w:t>
       </w:r>
       <m:oMath>
         <m:sSub>
@@ -3781,6 +3863,9 @@
     </w:p>
     <w:p>
       <w:r>
+        <w:rPr>
+          <w:noProof/>
+        </w:rPr>
         <w:lastRenderedPageBreak/>
         <w:drawing>
           <wp:inline distT="0" distB="0" distL="0" distR="0" wp14:anchorId="01EEA628" wp14:editId="62D2FF20">
@@ -4164,19 +4249,7 @@
                       <w:rPr>
                         <w:rFonts w:ascii="Cambria Math" w:hAnsi="Cambria Math"/>
                       </w:rPr>
-                      <m:t>2</m:t>
-                    </m:r>
-                    <m:r>
-                      <w:rPr>
-                        <w:rFonts w:ascii="Cambria Math" w:hAnsi="Cambria Math"/>
-                      </w:rPr>
-                      <m:t>-</m:t>
-                    </m:r>
-                    <m:r>
-                      <w:rPr>
-                        <w:rFonts w:ascii="Cambria Math" w:hAnsi="Cambria Math"/>
-                      </w:rPr>
-                      <m:t>6</m:t>
+                      <m:t>2-6</m:t>
                     </m:r>
                   </m:e>
                 </m:d>
@@ -4220,19 +4293,7 @@
                       <w:rPr>
                         <w:rFonts w:ascii="Cambria Math" w:hAnsi="Cambria Math"/>
                       </w:rPr>
-                      <m:t>8</m:t>
-                    </m:r>
-                    <m:r>
-                      <w:rPr>
-                        <w:rFonts w:ascii="Cambria Math" w:hAnsi="Cambria Math"/>
-                      </w:rPr>
-                      <m:t>-</m:t>
-                    </m:r>
-                    <m:r>
-                      <w:rPr>
-                        <w:rFonts w:ascii="Cambria Math" w:hAnsi="Cambria Math"/>
-                      </w:rPr>
-                      <m:t>5</m:t>
+                      <m:t>8-5</m:t>
                     </m:r>
                   </m:e>
                 </m:d>
@@ -4276,19 +4337,7 @@
                       <w:rPr>
                         <w:rFonts w:ascii="Cambria Math" w:hAnsi="Cambria Math"/>
                       </w:rPr>
-                      <m:t>1</m:t>
-                    </m:r>
-                    <m:r>
-                      <w:rPr>
-                        <w:rFonts w:ascii="Cambria Math" w:hAnsi="Cambria Math"/>
-                      </w:rPr>
-                      <m:t>-</m:t>
-                    </m:r>
-                    <m:r>
-                      <w:rPr>
-                        <w:rFonts w:ascii="Cambria Math" w:hAnsi="Cambria Math"/>
-                      </w:rPr>
-                      <m:t>5</m:t>
+                      <m:t>1-5</m:t>
                     </m:r>
                   </m:e>
                 </m:d>
@@ -4745,6 +4794,7 @@
   <w:style w:type="character" w:default="1" w:styleId="DefaultParagraphFont">
     <w:name w:val="Default Paragraph Font"/>
     <w:uiPriority w:val="1"/>
+    <w:semiHidden/>
     <w:unhideWhenUsed/>
   </w:style>
   <w:style w:type="table" w:default="1" w:styleId="TableNormal">

</xml_diff>

<commit_message>
Update data science and 3D
</commit_message>
<xml_diff>
--- a/3D graphics/Coursera/3D graphics - topic 1.docx
+++ b/3D graphics/Coursera/3D graphics - topic 1.docx
@@ -2456,1911 +2456,6 @@
     </w:p>
     <w:p/>
     <w:p/>
-    <w:p>
-      <w:r>
-        <w:t>Summative quiz</w:t>
-      </w:r>
-    </w:p>
-    <w:p>
-      <w:r>
-        <w:rPr>
-          <w:noProof/>
-        </w:rPr>
-        <w:drawing>
-          <wp:inline distT="0" distB="0" distL="0" distR="0" wp14:anchorId="6D0C6937" wp14:editId="4DB7D246">
-            <wp:extent cx="5731510" cy="2202180"/>
-            <wp:effectExtent l="0" t="0" r="2540" b="7620"/>
-            <wp:docPr id="62" name="Picture 62" descr="Graphical user interface, application, Teams&#10;&#10;Description automatically generated"/>
-            <wp:cNvGraphicFramePr>
-              <a:graphicFrameLocks xmlns:a="http://schemas.openxmlformats.org/drawingml/2006/main" noChangeAspect="1"/>
-            </wp:cNvGraphicFramePr>
-            <a:graphic xmlns:a="http://schemas.openxmlformats.org/drawingml/2006/main">
-              <a:graphicData uri="http://schemas.openxmlformats.org/drawingml/2006/picture">
-                <pic:pic xmlns:pic="http://schemas.openxmlformats.org/drawingml/2006/picture">
-                  <pic:nvPicPr>
-                    <pic:cNvPr id="62" name="Picture 62" descr="Graphical user interface, application, Teams&#10;&#10;Description automatically generated"/>
-                    <pic:cNvPicPr/>
-                  </pic:nvPicPr>
-                  <pic:blipFill>
-                    <a:blip r:embed="rId56"/>
-                    <a:stretch>
-                      <a:fillRect/>
-                    </a:stretch>
-                  </pic:blipFill>
-                  <pic:spPr>
-                    <a:xfrm>
-                      <a:off x="0" y="0"/>
-                      <a:ext cx="5731510" cy="2202180"/>
-                    </a:xfrm>
-                    <a:prstGeom prst="rect">
-                      <a:avLst/>
-                    </a:prstGeom>
-                  </pic:spPr>
-                </pic:pic>
-              </a:graphicData>
-            </a:graphic>
-          </wp:inline>
-        </w:drawing>
-      </w:r>
-    </w:p>
-    <w:p>
-      <w:r>
-        <w:rPr>
-          <w:noProof/>
-        </w:rPr>
-        <w:drawing>
-          <wp:inline distT="0" distB="0" distL="0" distR="0" wp14:anchorId="6EEBD55A" wp14:editId="72C4BE85">
-            <wp:extent cx="5731510" cy="1414780"/>
-            <wp:effectExtent l="0" t="0" r="2540" b="0"/>
-            <wp:docPr id="52" name="Picture 52" descr="A picture containing application&#10;&#10;Description automatically generated"/>
-            <wp:cNvGraphicFramePr>
-              <a:graphicFrameLocks xmlns:a="http://schemas.openxmlformats.org/drawingml/2006/main" noChangeAspect="1"/>
-            </wp:cNvGraphicFramePr>
-            <a:graphic xmlns:a="http://schemas.openxmlformats.org/drawingml/2006/main">
-              <a:graphicData uri="http://schemas.openxmlformats.org/drawingml/2006/picture">
-                <pic:pic xmlns:pic="http://schemas.openxmlformats.org/drawingml/2006/picture">
-                  <pic:nvPicPr>
-                    <pic:cNvPr id="52" name="Picture 52" descr="A picture containing application&#10;&#10;Description automatically generated"/>
-                    <pic:cNvPicPr/>
-                  </pic:nvPicPr>
-                  <pic:blipFill>
-                    <a:blip r:embed="rId57"/>
-                    <a:stretch>
-                      <a:fillRect/>
-                    </a:stretch>
-                  </pic:blipFill>
-                  <pic:spPr>
-                    <a:xfrm>
-                      <a:off x="0" y="0"/>
-                      <a:ext cx="5731510" cy="1414780"/>
-                    </a:xfrm>
-                    <a:prstGeom prst="rect">
-                      <a:avLst/>
-                    </a:prstGeom>
-                  </pic:spPr>
-                </pic:pic>
-              </a:graphicData>
-            </a:graphic>
-          </wp:inline>
-        </w:drawing>
-      </w:r>
-    </w:p>
-    <w:p>
-      <w:r>
-        <w:rPr>
-          <w:noProof/>
-        </w:rPr>
-        <w:lastRenderedPageBreak/>
-        <w:drawing>
-          <wp:inline distT="0" distB="0" distL="0" distR="0" wp14:anchorId="2814CD0E" wp14:editId="354851E3">
-            <wp:extent cx="5731510" cy="1478915"/>
-            <wp:effectExtent l="0" t="0" r="2540" b="6985"/>
-            <wp:docPr id="53" name="Picture 53" descr="Graphical user interface, text, application, email&#10;&#10;Description automatically generated"/>
-            <wp:cNvGraphicFramePr>
-              <a:graphicFrameLocks xmlns:a="http://schemas.openxmlformats.org/drawingml/2006/main" noChangeAspect="1"/>
-            </wp:cNvGraphicFramePr>
-            <a:graphic xmlns:a="http://schemas.openxmlformats.org/drawingml/2006/main">
-              <a:graphicData uri="http://schemas.openxmlformats.org/drawingml/2006/picture">
-                <pic:pic xmlns:pic="http://schemas.openxmlformats.org/drawingml/2006/picture">
-                  <pic:nvPicPr>
-                    <pic:cNvPr id="53" name="Picture 53" descr="Graphical user interface, text, application, email&#10;&#10;Description automatically generated"/>
-                    <pic:cNvPicPr/>
-                  </pic:nvPicPr>
-                  <pic:blipFill>
-                    <a:blip r:embed="rId58"/>
-                    <a:stretch>
-                      <a:fillRect/>
-                    </a:stretch>
-                  </pic:blipFill>
-                  <pic:spPr>
-                    <a:xfrm>
-                      <a:off x="0" y="0"/>
-                      <a:ext cx="5731510" cy="1478915"/>
-                    </a:xfrm>
-                    <a:prstGeom prst="rect">
-                      <a:avLst/>
-                    </a:prstGeom>
-                  </pic:spPr>
-                </pic:pic>
-              </a:graphicData>
-            </a:graphic>
-          </wp:inline>
-        </w:drawing>
-      </w:r>
-    </w:p>
-    <w:p>
-      <w:r>
-        <w:rPr>
-          <w:noProof/>
-        </w:rPr>
-        <w:drawing>
-          <wp:inline distT="0" distB="0" distL="0" distR="0" wp14:anchorId="6D80E578" wp14:editId="578FDEB8">
-            <wp:extent cx="5731510" cy="3130550"/>
-            <wp:effectExtent l="0" t="0" r="2540" b="0"/>
-            <wp:docPr id="54" name="Picture 54" descr="Graphical user interface, text, application, email&#10;&#10;Description automatically generated"/>
-            <wp:cNvGraphicFramePr>
-              <a:graphicFrameLocks xmlns:a="http://schemas.openxmlformats.org/drawingml/2006/main" noChangeAspect="1"/>
-            </wp:cNvGraphicFramePr>
-            <a:graphic xmlns:a="http://schemas.openxmlformats.org/drawingml/2006/main">
-              <a:graphicData uri="http://schemas.openxmlformats.org/drawingml/2006/picture">
-                <pic:pic xmlns:pic="http://schemas.openxmlformats.org/drawingml/2006/picture">
-                  <pic:nvPicPr>
-                    <pic:cNvPr id="54" name="Picture 54" descr="Graphical user interface, text, application, email&#10;&#10;Description automatically generated"/>
-                    <pic:cNvPicPr/>
-                  </pic:nvPicPr>
-                  <pic:blipFill>
-                    <a:blip r:embed="rId59"/>
-                    <a:stretch>
-                      <a:fillRect/>
-                    </a:stretch>
-                  </pic:blipFill>
-                  <pic:spPr>
-                    <a:xfrm>
-                      <a:off x="0" y="0"/>
-                      <a:ext cx="5731510" cy="3130550"/>
-                    </a:xfrm>
-                    <a:prstGeom prst="rect">
-                      <a:avLst/>
-                    </a:prstGeom>
-                  </pic:spPr>
-                </pic:pic>
-              </a:graphicData>
-            </a:graphic>
-          </wp:inline>
-        </w:drawing>
-      </w:r>
-    </w:p>
-    <w:p>
-      <w:r>
-        <w:rPr>
-          <w:noProof/>
-        </w:rPr>
-        <w:drawing>
-          <wp:inline distT="0" distB="0" distL="0" distR="0" wp14:anchorId="0CD656F7" wp14:editId="33E65D7D">
-            <wp:extent cx="5731510" cy="381635"/>
-            <wp:effectExtent l="0" t="0" r="2540" b="0"/>
-            <wp:docPr id="55" name="Picture 55"/>
-            <wp:cNvGraphicFramePr>
-              <a:graphicFrameLocks xmlns:a="http://schemas.openxmlformats.org/drawingml/2006/main" noChangeAspect="1"/>
-            </wp:cNvGraphicFramePr>
-            <a:graphic xmlns:a="http://schemas.openxmlformats.org/drawingml/2006/main">
-              <a:graphicData uri="http://schemas.openxmlformats.org/drawingml/2006/picture">
-                <pic:pic xmlns:pic="http://schemas.openxmlformats.org/drawingml/2006/picture">
-                  <pic:nvPicPr>
-                    <pic:cNvPr id="1" name=""/>
-                    <pic:cNvPicPr/>
-                  </pic:nvPicPr>
-                  <pic:blipFill>
-                    <a:blip r:embed="rId60"/>
-                    <a:stretch>
-                      <a:fillRect/>
-                    </a:stretch>
-                  </pic:blipFill>
-                  <pic:spPr>
-                    <a:xfrm>
-                      <a:off x="0" y="0"/>
-                      <a:ext cx="5731510" cy="381635"/>
-                    </a:xfrm>
-                    <a:prstGeom prst="rect">
-                      <a:avLst/>
-                    </a:prstGeom>
-                  </pic:spPr>
-                </pic:pic>
-              </a:graphicData>
-            </a:graphic>
-          </wp:inline>
-        </w:drawing>
-      </w:r>
-    </w:p>
-    <w:p>
-      <w:r>
-        <w:rPr>
-          <w:noProof/>
-        </w:rPr>
-        <w:lastRenderedPageBreak/>
-        <w:drawing>
-          <wp:inline distT="0" distB="0" distL="0" distR="0" wp14:anchorId="4BFB1D86" wp14:editId="35731215">
-            <wp:extent cx="5731510" cy="3965575"/>
-            <wp:effectExtent l="0" t="0" r="2540" b="0"/>
-            <wp:docPr id="56" name="Picture 56" descr="Chart&#10;&#10;Description automatically generated"/>
-            <wp:cNvGraphicFramePr>
-              <a:graphicFrameLocks xmlns:a="http://schemas.openxmlformats.org/drawingml/2006/main" noChangeAspect="1"/>
-            </wp:cNvGraphicFramePr>
-            <a:graphic xmlns:a="http://schemas.openxmlformats.org/drawingml/2006/main">
-              <a:graphicData uri="http://schemas.openxmlformats.org/drawingml/2006/picture">
-                <pic:pic xmlns:pic="http://schemas.openxmlformats.org/drawingml/2006/picture">
-                  <pic:nvPicPr>
-                    <pic:cNvPr id="56" name="Picture 56" descr="Chart&#10;&#10;Description automatically generated"/>
-                    <pic:cNvPicPr/>
-                  </pic:nvPicPr>
-                  <pic:blipFill>
-                    <a:blip r:embed="rId61"/>
-                    <a:stretch>
-                      <a:fillRect/>
-                    </a:stretch>
-                  </pic:blipFill>
-                  <pic:spPr>
-                    <a:xfrm>
-                      <a:off x="0" y="0"/>
-                      <a:ext cx="5731510" cy="3965575"/>
-                    </a:xfrm>
-                    <a:prstGeom prst="rect">
-                      <a:avLst/>
-                    </a:prstGeom>
-                  </pic:spPr>
-                </pic:pic>
-              </a:graphicData>
-            </a:graphic>
-          </wp:inline>
-        </w:drawing>
-      </w:r>
-    </w:p>
-    <w:p/>
-    <w:p>
-      <w:r>
-        <w:rPr>
-          <w:noProof/>
-        </w:rPr>
-        <w:drawing>
-          <wp:inline distT="0" distB="0" distL="0" distR="0" wp14:anchorId="210DE2EF" wp14:editId="10136F09">
-            <wp:extent cx="5731510" cy="986790"/>
-            <wp:effectExtent l="0" t="0" r="2540" b="3810"/>
-            <wp:docPr id="57" name="Picture 57" descr="Background pattern&#10;&#10;Description automatically generated"/>
-            <wp:cNvGraphicFramePr>
-              <a:graphicFrameLocks xmlns:a="http://schemas.openxmlformats.org/drawingml/2006/main" noChangeAspect="1"/>
-            </wp:cNvGraphicFramePr>
-            <a:graphic xmlns:a="http://schemas.openxmlformats.org/drawingml/2006/main">
-              <a:graphicData uri="http://schemas.openxmlformats.org/drawingml/2006/picture">
-                <pic:pic xmlns:pic="http://schemas.openxmlformats.org/drawingml/2006/picture">
-                  <pic:nvPicPr>
-                    <pic:cNvPr id="57" name="Picture 57" descr="Background pattern&#10;&#10;Description automatically generated"/>
-                    <pic:cNvPicPr/>
-                  </pic:nvPicPr>
-                  <pic:blipFill>
-                    <a:blip r:embed="rId62"/>
-                    <a:stretch>
-                      <a:fillRect/>
-                    </a:stretch>
-                  </pic:blipFill>
-                  <pic:spPr>
-                    <a:xfrm>
-                      <a:off x="0" y="0"/>
-                      <a:ext cx="5731510" cy="986790"/>
-                    </a:xfrm>
-                    <a:prstGeom prst="rect">
-                      <a:avLst/>
-                    </a:prstGeom>
-                  </pic:spPr>
-                </pic:pic>
-              </a:graphicData>
-            </a:graphic>
-          </wp:inline>
-        </w:drawing>
-      </w:r>
-    </w:p>
-    <w:p>
-      <w:r>
-        <w:t xml:space="preserve">||4,5,3|| = </w:t>
-      </w:r>
-      <m:oMath>
-        <m:rad>
-          <m:radPr>
-            <m:degHide m:val="1"/>
-            <m:ctrlPr>
-              <w:rPr>
-                <w:rFonts w:ascii="Cambria Math" w:hAnsi="Cambria Math"/>
-                <w:i/>
-              </w:rPr>
-            </m:ctrlPr>
-          </m:radPr>
-          <m:deg/>
-          <m:e>
-            <m:sSup>
-              <m:sSupPr>
-                <m:ctrlPr>
-                  <w:rPr>
-                    <w:rFonts w:ascii="Cambria Math" w:hAnsi="Cambria Math"/>
-                    <w:i/>
-                  </w:rPr>
-                </m:ctrlPr>
-              </m:sSupPr>
-              <m:e>
-                <m:r>
-                  <w:rPr>
-                    <w:rFonts w:ascii="Cambria Math" w:hAnsi="Cambria Math"/>
-                  </w:rPr>
-                  <m:t>4</m:t>
-                </m:r>
-              </m:e>
-              <m:sup>
-                <m:r>
-                  <w:rPr>
-                    <w:rFonts w:ascii="Cambria Math" w:hAnsi="Cambria Math"/>
-                  </w:rPr>
-                  <m:t>2</m:t>
-                </m:r>
-              </m:sup>
-            </m:sSup>
-            <m:r>
-              <w:rPr>
-                <w:rFonts w:ascii="Cambria Math" w:hAnsi="Cambria Math"/>
-              </w:rPr>
-              <m:t>+</m:t>
-            </m:r>
-            <m:sSup>
-              <m:sSupPr>
-                <m:ctrlPr>
-                  <w:rPr>
-                    <w:rFonts w:ascii="Cambria Math" w:hAnsi="Cambria Math"/>
-                    <w:i/>
-                  </w:rPr>
-                </m:ctrlPr>
-              </m:sSupPr>
-              <m:e>
-                <m:r>
-                  <w:rPr>
-                    <w:rFonts w:ascii="Cambria Math" w:hAnsi="Cambria Math"/>
-                  </w:rPr>
-                  <m:t>5</m:t>
-                </m:r>
-              </m:e>
-              <m:sup>
-                <m:r>
-                  <w:rPr>
-                    <w:rFonts w:ascii="Cambria Math" w:hAnsi="Cambria Math"/>
-                  </w:rPr>
-                  <m:t>2</m:t>
-                </m:r>
-              </m:sup>
-            </m:sSup>
-            <m:r>
-              <w:rPr>
-                <w:rFonts w:ascii="Cambria Math" w:hAnsi="Cambria Math"/>
-              </w:rPr>
-              <m:t>+</m:t>
-            </m:r>
-            <m:sSup>
-              <m:sSupPr>
-                <m:ctrlPr>
-                  <w:rPr>
-                    <w:rFonts w:ascii="Cambria Math" w:hAnsi="Cambria Math"/>
-                    <w:i/>
-                  </w:rPr>
-                </m:ctrlPr>
-              </m:sSupPr>
-              <m:e>
-                <m:r>
-                  <w:rPr>
-                    <w:rFonts w:ascii="Cambria Math" w:hAnsi="Cambria Math"/>
-                  </w:rPr>
-                  <m:t>3</m:t>
-                </m:r>
-              </m:e>
-              <m:sup>
-                <m:r>
-                  <w:rPr>
-                    <w:rFonts w:ascii="Cambria Math" w:hAnsi="Cambria Math"/>
-                  </w:rPr>
-                  <m:t>2</m:t>
-                </m:r>
-              </m:sup>
-            </m:sSup>
-          </m:e>
-        </m:rad>
-      </m:oMath>
-    </w:p>
-    <w:p>
-      <w:r>
-        <w:tab/>
-        <w:t xml:space="preserve">    = 7.07</w:t>
-      </w:r>
-    </w:p>
-    <w:p/>
-    <w:p>
-      <w:r>
-        <w:rPr>
-          <w:noProof/>
-        </w:rPr>
-        <w:drawing>
-          <wp:inline distT="0" distB="0" distL="0" distR="0" wp14:anchorId="72710D57" wp14:editId="28A2F143">
-            <wp:extent cx="5731510" cy="1667510"/>
-            <wp:effectExtent l="0" t="0" r="2540" b="8890"/>
-            <wp:docPr id="58" name="Picture 58" descr="Background pattern&#10;&#10;Description automatically generated"/>
-            <wp:cNvGraphicFramePr>
-              <a:graphicFrameLocks xmlns:a="http://schemas.openxmlformats.org/drawingml/2006/main" noChangeAspect="1"/>
-            </wp:cNvGraphicFramePr>
-            <a:graphic xmlns:a="http://schemas.openxmlformats.org/drawingml/2006/main">
-              <a:graphicData uri="http://schemas.openxmlformats.org/drawingml/2006/picture">
-                <pic:pic xmlns:pic="http://schemas.openxmlformats.org/drawingml/2006/picture">
-                  <pic:nvPicPr>
-                    <pic:cNvPr id="58" name="Picture 58" descr="Background pattern&#10;&#10;Description automatically generated"/>
-                    <pic:cNvPicPr/>
-                  </pic:nvPicPr>
-                  <pic:blipFill>
-                    <a:blip r:embed="rId63"/>
-                    <a:stretch>
-                      <a:fillRect/>
-                    </a:stretch>
-                  </pic:blipFill>
-                  <pic:spPr>
-                    <a:xfrm>
-                      <a:off x="0" y="0"/>
-                      <a:ext cx="5731510" cy="1667510"/>
-                    </a:xfrm>
-                    <a:prstGeom prst="rect">
-                      <a:avLst/>
-                    </a:prstGeom>
-                  </pic:spPr>
-                </pic:pic>
-              </a:graphicData>
-            </a:graphic>
-          </wp:inline>
-        </w:drawing>
-      </w:r>
-    </w:p>
-    <w:p>
-      <w:r>
-        <w:t xml:space="preserve">||6,3,8|| = </w:t>
-      </w:r>
-      <m:oMath>
-        <m:rad>
-          <m:radPr>
-            <m:degHide m:val="1"/>
-            <m:ctrlPr>
-              <w:rPr>
-                <w:rFonts w:ascii="Cambria Math" w:hAnsi="Cambria Math"/>
-                <w:i/>
-              </w:rPr>
-            </m:ctrlPr>
-          </m:radPr>
-          <m:deg/>
-          <m:e>
-            <m:sSup>
-              <m:sSupPr>
-                <m:ctrlPr>
-                  <w:rPr>
-                    <w:rFonts w:ascii="Cambria Math" w:hAnsi="Cambria Math"/>
-                    <w:i/>
-                  </w:rPr>
-                </m:ctrlPr>
-              </m:sSupPr>
-              <m:e>
-                <m:r>
-                  <w:rPr>
-                    <w:rFonts w:ascii="Cambria Math" w:hAnsi="Cambria Math"/>
-                  </w:rPr>
-                  <m:t>6</m:t>
-                </m:r>
-              </m:e>
-              <m:sup>
-                <m:r>
-                  <w:rPr>
-                    <w:rFonts w:ascii="Cambria Math" w:hAnsi="Cambria Math"/>
-                  </w:rPr>
-                  <m:t>2</m:t>
-                </m:r>
-              </m:sup>
-            </m:sSup>
-            <m:r>
-              <w:rPr>
-                <w:rFonts w:ascii="Cambria Math" w:hAnsi="Cambria Math"/>
-              </w:rPr>
-              <m:t>+</m:t>
-            </m:r>
-            <m:sSup>
-              <m:sSupPr>
-                <m:ctrlPr>
-                  <w:rPr>
-                    <w:rFonts w:ascii="Cambria Math" w:hAnsi="Cambria Math"/>
-                    <w:i/>
-                  </w:rPr>
-                </m:ctrlPr>
-              </m:sSupPr>
-              <m:e>
-                <m:r>
-                  <w:rPr>
-                    <w:rFonts w:ascii="Cambria Math" w:hAnsi="Cambria Math"/>
-                  </w:rPr>
-                  <m:t>3</m:t>
-                </m:r>
-              </m:e>
-              <m:sup>
-                <m:r>
-                  <w:rPr>
-                    <w:rFonts w:ascii="Cambria Math" w:hAnsi="Cambria Math"/>
-                  </w:rPr>
-                  <m:t>2</m:t>
-                </m:r>
-              </m:sup>
-            </m:sSup>
-            <m:r>
-              <w:rPr>
-                <w:rFonts w:ascii="Cambria Math" w:hAnsi="Cambria Math"/>
-              </w:rPr>
-              <m:t>+</m:t>
-            </m:r>
-            <m:sSup>
-              <m:sSupPr>
-                <m:ctrlPr>
-                  <w:rPr>
-                    <w:rFonts w:ascii="Cambria Math" w:hAnsi="Cambria Math"/>
-                    <w:i/>
-                  </w:rPr>
-                </m:ctrlPr>
-              </m:sSupPr>
-              <m:e>
-                <m:r>
-                  <w:rPr>
-                    <w:rFonts w:ascii="Cambria Math" w:hAnsi="Cambria Math"/>
-                  </w:rPr>
-                  <m:t>8</m:t>
-                </m:r>
-              </m:e>
-              <m:sup>
-                <m:r>
-                  <w:rPr>
-                    <w:rFonts w:ascii="Cambria Math" w:hAnsi="Cambria Math"/>
-                  </w:rPr>
-                  <m:t>2</m:t>
-                </m:r>
-              </m:sup>
-            </m:sSup>
-          </m:e>
-        </m:rad>
-      </m:oMath>
-    </w:p>
-    <w:p>
-      <w:r>
-        <w:tab/>
-        <w:t xml:space="preserve">    = 10.44</w:t>
-      </w:r>
-    </w:p>
-    <w:p>
-      <w:r>
-        <w:lastRenderedPageBreak/>
-        <w:t>(6/10.44, 3/10.44, 8/10.44) = (0.574, 0.287, 0.766) ≈ (0.57, 0.29, 0.77)</w:t>
-      </w:r>
-    </w:p>
-    <w:p>
-      <w:r>
-        <w:rPr>
-          <w:noProof/>
-        </w:rPr>
-        <w:drawing>
-          <wp:inline distT="0" distB="0" distL="0" distR="0" wp14:anchorId="1328B85B" wp14:editId="0850C971">
-            <wp:extent cx="5731510" cy="1663065"/>
-            <wp:effectExtent l="0" t="0" r="2540" b="0"/>
-            <wp:docPr id="59" name="Picture 59"/>
-            <wp:cNvGraphicFramePr>
-              <a:graphicFrameLocks xmlns:a="http://schemas.openxmlformats.org/drawingml/2006/main" noChangeAspect="1"/>
-            </wp:cNvGraphicFramePr>
-            <a:graphic xmlns:a="http://schemas.openxmlformats.org/drawingml/2006/main">
-              <a:graphicData uri="http://schemas.openxmlformats.org/drawingml/2006/picture">
-                <pic:pic xmlns:pic="http://schemas.openxmlformats.org/drawingml/2006/picture">
-                  <pic:nvPicPr>
-                    <pic:cNvPr id="1" name=""/>
-                    <pic:cNvPicPr/>
-                  </pic:nvPicPr>
-                  <pic:blipFill>
-                    <a:blip r:embed="rId64"/>
-                    <a:stretch>
-                      <a:fillRect/>
-                    </a:stretch>
-                  </pic:blipFill>
-                  <pic:spPr>
-                    <a:xfrm>
-                      <a:off x="0" y="0"/>
-                      <a:ext cx="5731510" cy="1663065"/>
-                    </a:xfrm>
-                    <a:prstGeom prst="rect">
-                      <a:avLst/>
-                    </a:prstGeom>
-                  </pic:spPr>
-                </pic:pic>
-              </a:graphicData>
-            </a:graphic>
-          </wp:inline>
-        </w:drawing>
-      </w:r>
-    </w:p>
-    <w:p>
-      <w:r>
-        <w:t xml:space="preserve">(4, 5, 3) </w:t>
-      </w:r>
-      <w:r>
-        <w:t xml:space="preserve">· (6, 3, 8) = </w:t>
-      </w:r>
-      <w:proofErr w:type="spellStart"/>
-      <w:r>
-        <w:t>ax</w:t>
-      </w:r>
-      <w:proofErr w:type="spellEnd"/>
-      <w:r>
-        <w:t xml:space="preserve"> ×</w:t>
-      </w:r>
-      <w:r>
-        <w:t xml:space="preserve"> </w:t>
-      </w:r>
-      <w:proofErr w:type="spellStart"/>
-      <w:r>
-        <w:t>bx</w:t>
-      </w:r>
-      <w:proofErr w:type="spellEnd"/>
-      <w:r>
-        <w:t xml:space="preserve"> +ay ×</w:t>
-      </w:r>
-      <w:r>
-        <w:t xml:space="preserve"> </w:t>
-      </w:r>
-      <w:r>
-        <w:t>by</w:t>
-      </w:r>
-      <w:r>
-        <w:t xml:space="preserve"> + </w:t>
-      </w:r>
-      <w:proofErr w:type="spellStart"/>
-      <w:r>
-        <w:t>az</w:t>
-      </w:r>
-      <w:proofErr w:type="spellEnd"/>
-      <w:r>
-        <w:t xml:space="preserve"> x </w:t>
-      </w:r>
-      <w:proofErr w:type="spellStart"/>
-      <w:r>
-        <w:t>bz</w:t>
-      </w:r>
-      <w:proofErr w:type="spellEnd"/>
-    </w:p>
-    <w:p>
-      <w:r>
-        <w:tab/>
-      </w:r>
-      <w:r>
-        <w:tab/>
-        <w:t xml:space="preserve">   = 4*6 + 5*3 + 3*8</w:t>
-      </w:r>
-    </w:p>
-    <w:p>
-      <w:r>
-        <w:tab/>
-      </w:r>
-      <w:r>
-        <w:tab/>
-        <w:t xml:space="preserve">   = 63</w:t>
-      </w:r>
-    </w:p>
-    <w:p>
-      <w:r>
-        <w:rPr>
-          <w:noProof/>
-        </w:rPr>
-        <w:drawing>
-          <wp:inline distT="0" distB="0" distL="0" distR="0" wp14:anchorId="681BCE6E" wp14:editId="7B20742B">
-            <wp:extent cx="5731510" cy="1741805"/>
-            <wp:effectExtent l="0" t="0" r="2540" b="0"/>
-            <wp:docPr id="60" name="Picture 60" descr="Background pattern&#10;&#10;Description automatically generated"/>
-            <wp:cNvGraphicFramePr>
-              <a:graphicFrameLocks xmlns:a="http://schemas.openxmlformats.org/drawingml/2006/main" noChangeAspect="1"/>
-            </wp:cNvGraphicFramePr>
-            <a:graphic xmlns:a="http://schemas.openxmlformats.org/drawingml/2006/main">
-              <a:graphicData uri="http://schemas.openxmlformats.org/drawingml/2006/picture">
-                <pic:pic xmlns:pic="http://schemas.openxmlformats.org/drawingml/2006/picture">
-                  <pic:nvPicPr>
-                    <pic:cNvPr id="60" name="Picture 60" descr="Background pattern&#10;&#10;Description automatically generated"/>
-                    <pic:cNvPicPr/>
-                  </pic:nvPicPr>
-                  <pic:blipFill>
-                    <a:blip r:embed="rId65"/>
-                    <a:stretch>
-                      <a:fillRect/>
-                    </a:stretch>
-                  </pic:blipFill>
-                  <pic:spPr>
-                    <a:xfrm>
-                      <a:off x="0" y="0"/>
-                      <a:ext cx="5731510" cy="1741805"/>
-                    </a:xfrm>
-                    <a:prstGeom prst="rect">
-                      <a:avLst/>
-                    </a:prstGeom>
-                  </pic:spPr>
-                </pic:pic>
-              </a:graphicData>
-            </a:graphic>
-          </wp:inline>
-        </w:drawing>
-      </w:r>
-    </w:p>
-    <w:p>
-      <w:r>
-        <w:t>(4,</w:t>
-      </w:r>
-      <w:r>
-        <w:t xml:space="preserve"> </w:t>
-      </w:r>
-      <w:r>
-        <w:t>5,</w:t>
-      </w:r>
-      <w:r>
-        <w:t xml:space="preserve"> </w:t>
-      </w:r>
-      <w:r>
-        <w:t>3)</w:t>
-      </w:r>
-      <w:r>
-        <w:t xml:space="preserve"> </w:t>
-      </w:r>
-      <w:r>
-        <w:t>×</w:t>
-      </w:r>
-      <w:r>
-        <w:t xml:space="preserve"> </w:t>
-      </w:r>
-      <w:r>
-        <w:t>(6,</w:t>
-      </w:r>
-      <w:r>
-        <w:t xml:space="preserve"> </w:t>
-      </w:r>
-      <w:r>
-        <w:t>3,</w:t>
-      </w:r>
-      <w:r>
-        <w:t xml:space="preserve"> </w:t>
-      </w:r>
-      <w:r>
-        <w:t>8)</w:t>
-      </w:r>
-      <w:r>
-        <w:t xml:space="preserve"> </w:t>
-      </w:r>
-    </w:p>
-    <w:p>
-      <m:oMath>
-        <m:sSub>
-          <m:sSubPr>
-            <m:ctrlPr>
-              <w:rPr>
-                <w:rFonts w:ascii="Cambria Math" w:hAnsi="Cambria Math"/>
-                <w:i/>
-              </w:rPr>
-            </m:ctrlPr>
-          </m:sSubPr>
-          <m:e>
-            <m:r>
-              <w:rPr>
-                <w:rFonts w:ascii="Cambria Math" w:hAnsi="Cambria Math"/>
-              </w:rPr>
-              <m:t>c</m:t>
-            </m:r>
-          </m:e>
-          <m:sub>
-            <m:r>
-              <w:rPr>
-                <w:rFonts w:ascii="Cambria Math" w:hAnsi="Cambria Math"/>
-              </w:rPr>
-              <m:t>x</m:t>
-            </m:r>
-          </m:sub>
-        </m:sSub>
-      </m:oMath>
-      <w:r>
-        <w:t xml:space="preserve"> = </w:t>
-      </w:r>
-      <m:oMath>
-        <m:sSub>
-          <m:sSubPr>
-            <m:ctrlPr>
-              <w:rPr>
-                <w:rFonts w:ascii="Cambria Math" w:hAnsi="Cambria Math"/>
-                <w:i/>
-              </w:rPr>
-            </m:ctrlPr>
-          </m:sSubPr>
-          <m:e>
-            <m:r>
-              <w:rPr>
-                <w:rFonts w:ascii="Cambria Math" w:hAnsi="Cambria Math"/>
-              </w:rPr>
-              <m:t>a</m:t>
-            </m:r>
-          </m:e>
-          <m:sub>
-            <m:r>
-              <w:rPr>
-                <w:rFonts w:ascii="Cambria Math" w:hAnsi="Cambria Math"/>
-              </w:rPr>
-              <m:t>y</m:t>
-            </m:r>
-          </m:sub>
-        </m:sSub>
-        <m:sSub>
-          <m:sSubPr>
-            <m:ctrlPr>
-              <w:rPr>
-                <w:rFonts w:ascii="Cambria Math" w:hAnsi="Cambria Math"/>
-                <w:i/>
-              </w:rPr>
-            </m:ctrlPr>
-          </m:sSubPr>
-          <m:e>
-            <m:r>
-              <w:rPr>
-                <w:rFonts w:ascii="Cambria Math" w:hAnsi="Cambria Math"/>
-              </w:rPr>
-              <m:t>b</m:t>
-            </m:r>
-          </m:e>
-          <m:sub>
-            <m:r>
-              <w:rPr>
-                <w:rFonts w:ascii="Cambria Math" w:hAnsi="Cambria Math"/>
-              </w:rPr>
-              <m:t>z</m:t>
-            </m:r>
-          </m:sub>
-        </m:sSub>
-        <m:r>
-          <w:rPr>
-            <w:rFonts w:ascii="Cambria Math" w:hAnsi="Cambria Math"/>
-          </w:rPr>
-          <m:t xml:space="preserve">- </m:t>
-        </m:r>
-        <m:sSub>
-          <m:sSubPr>
-            <m:ctrlPr>
-              <w:rPr>
-                <w:rFonts w:ascii="Cambria Math" w:hAnsi="Cambria Math"/>
-                <w:i/>
-              </w:rPr>
-            </m:ctrlPr>
-          </m:sSubPr>
-          <m:e>
-            <m:r>
-              <w:rPr>
-                <w:rFonts w:ascii="Cambria Math" w:hAnsi="Cambria Math"/>
-              </w:rPr>
-              <m:t>a</m:t>
-            </m:r>
-          </m:e>
-          <m:sub>
-            <m:r>
-              <w:rPr>
-                <w:rFonts w:ascii="Cambria Math" w:hAnsi="Cambria Math"/>
-              </w:rPr>
-              <m:t>z</m:t>
-            </m:r>
-          </m:sub>
-        </m:sSub>
-        <m:sSub>
-          <m:sSubPr>
-            <m:ctrlPr>
-              <w:rPr>
-                <w:rFonts w:ascii="Cambria Math" w:hAnsi="Cambria Math"/>
-                <w:i/>
-              </w:rPr>
-            </m:ctrlPr>
-          </m:sSubPr>
-          <m:e>
-            <m:r>
-              <w:rPr>
-                <w:rFonts w:ascii="Cambria Math" w:hAnsi="Cambria Math"/>
-              </w:rPr>
-              <m:t>b</m:t>
-            </m:r>
-          </m:e>
-          <m:sub>
-            <m:r>
-              <w:rPr>
-                <w:rFonts w:ascii="Cambria Math" w:hAnsi="Cambria Math"/>
-              </w:rPr>
-              <m:t>y</m:t>
-            </m:r>
-          </m:sub>
-        </m:sSub>
-      </m:oMath>
-    </w:p>
-    <w:p>
-      <w:r>
-        <w:t xml:space="preserve">     = 5*8 - 3*3</w:t>
-      </w:r>
-    </w:p>
-    <w:p>
-      <w:r>
-        <w:t xml:space="preserve">     = 31</w:t>
-      </w:r>
-    </w:p>
-    <w:p>
-      <m:oMath>
-        <m:sSub>
-          <m:sSubPr>
-            <m:ctrlPr>
-              <w:rPr>
-                <w:rFonts w:ascii="Cambria Math" w:hAnsi="Cambria Math"/>
-                <w:i/>
-              </w:rPr>
-            </m:ctrlPr>
-          </m:sSubPr>
-          <m:e>
-            <m:r>
-              <w:rPr>
-                <w:rFonts w:ascii="Cambria Math" w:hAnsi="Cambria Math"/>
-              </w:rPr>
-              <m:t>c</m:t>
-            </m:r>
-          </m:e>
-          <m:sub>
-            <m:r>
-              <w:rPr>
-                <w:rFonts w:ascii="Cambria Math" w:hAnsi="Cambria Math"/>
-              </w:rPr>
-              <m:t>y</m:t>
-            </m:r>
-          </m:sub>
-        </m:sSub>
-      </m:oMath>
-      <w:r>
-        <w:t xml:space="preserve"> </w:t>
-      </w:r>
-      <w:r>
-        <w:t xml:space="preserve">=  </w:t>
-      </w:r>
-      <m:oMath>
-        <m:sSub>
-          <m:sSubPr>
-            <m:ctrlPr>
-              <w:rPr>
-                <w:rFonts w:ascii="Cambria Math" w:hAnsi="Cambria Math"/>
-                <w:i/>
-              </w:rPr>
-            </m:ctrlPr>
-          </m:sSubPr>
-          <m:e>
-            <m:r>
-              <w:rPr>
-                <w:rFonts w:ascii="Cambria Math" w:hAnsi="Cambria Math"/>
-              </w:rPr>
-              <m:t>a</m:t>
-            </m:r>
-          </m:e>
-          <m:sub>
-            <m:r>
-              <w:rPr>
-                <w:rFonts w:ascii="Cambria Math" w:hAnsi="Cambria Math"/>
-              </w:rPr>
-              <m:t>z</m:t>
-            </m:r>
-          </m:sub>
-        </m:sSub>
-        <m:sSub>
-          <m:sSubPr>
-            <m:ctrlPr>
-              <w:rPr>
-                <w:rFonts w:ascii="Cambria Math" w:hAnsi="Cambria Math"/>
-                <w:i/>
-              </w:rPr>
-            </m:ctrlPr>
-          </m:sSubPr>
-          <m:e>
-            <m:r>
-              <w:rPr>
-                <w:rFonts w:ascii="Cambria Math" w:hAnsi="Cambria Math"/>
-              </w:rPr>
-              <m:t>b</m:t>
-            </m:r>
-          </m:e>
-          <m:sub>
-            <m:r>
-              <w:rPr>
-                <w:rFonts w:ascii="Cambria Math" w:hAnsi="Cambria Math"/>
-              </w:rPr>
-              <m:t>x</m:t>
-            </m:r>
-          </m:sub>
-        </m:sSub>
-        <m:r>
-          <w:rPr>
-            <w:rFonts w:ascii="Cambria Math" w:hAnsi="Cambria Math"/>
-          </w:rPr>
-          <m:t xml:space="preserve">- </m:t>
-        </m:r>
-        <m:sSub>
-          <m:sSubPr>
-            <m:ctrlPr>
-              <w:rPr>
-                <w:rFonts w:ascii="Cambria Math" w:hAnsi="Cambria Math"/>
-                <w:i/>
-              </w:rPr>
-            </m:ctrlPr>
-          </m:sSubPr>
-          <m:e>
-            <m:r>
-              <w:rPr>
-                <w:rFonts w:ascii="Cambria Math" w:hAnsi="Cambria Math"/>
-              </w:rPr>
-              <m:t>a</m:t>
-            </m:r>
-          </m:e>
-          <m:sub>
-            <m:r>
-              <w:rPr>
-                <w:rFonts w:ascii="Cambria Math" w:hAnsi="Cambria Math"/>
-              </w:rPr>
-              <m:t>x</m:t>
-            </m:r>
-          </m:sub>
-        </m:sSub>
-        <m:sSub>
-          <m:sSubPr>
-            <m:ctrlPr>
-              <w:rPr>
-                <w:rFonts w:ascii="Cambria Math" w:hAnsi="Cambria Math"/>
-                <w:i/>
-              </w:rPr>
-            </m:ctrlPr>
-          </m:sSubPr>
-          <m:e>
-            <m:r>
-              <w:rPr>
-                <w:rFonts w:ascii="Cambria Math" w:hAnsi="Cambria Math"/>
-              </w:rPr>
-              <m:t>b</m:t>
-            </m:r>
-          </m:e>
-          <m:sub>
-            <m:r>
-              <w:rPr>
-                <w:rFonts w:ascii="Cambria Math" w:hAnsi="Cambria Math"/>
-              </w:rPr>
-              <m:t>z</m:t>
-            </m:r>
-          </m:sub>
-        </m:sSub>
-      </m:oMath>
-    </w:p>
-    <w:p>
-      <w:r>
-        <w:t xml:space="preserve">     = 3*6 – 4*8</w:t>
-      </w:r>
-    </w:p>
-    <w:p>
-      <w:r>
-        <w:t xml:space="preserve">     = -14</w:t>
-      </w:r>
-    </w:p>
-    <w:p>
-      <m:oMath>
-        <m:sSub>
-          <m:sSubPr>
-            <m:ctrlPr>
-              <w:rPr>
-                <w:rFonts w:ascii="Cambria Math" w:hAnsi="Cambria Math"/>
-                <w:i/>
-              </w:rPr>
-            </m:ctrlPr>
-          </m:sSubPr>
-          <m:e>
-            <m:r>
-              <w:rPr>
-                <w:rFonts w:ascii="Cambria Math" w:hAnsi="Cambria Math"/>
-              </w:rPr>
-              <m:t>c</m:t>
-            </m:r>
-          </m:e>
-          <m:sub>
-            <m:r>
-              <w:rPr>
-                <w:rFonts w:ascii="Cambria Math" w:hAnsi="Cambria Math"/>
-              </w:rPr>
-              <m:t>z</m:t>
-            </m:r>
-          </m:sub>
-        </m:sSub>
-      </m:oMath>
-      <w:r>
-        <w:t xml:space="preserve"> </w:t>
-      </w:r>
-      <w:r>
-        <w:t xml:space="preserve"> = </w:t>
-      </w:r>
-      <m:oMath>
-        <m:sSub>
-          <m:sSubPr>
-            <m:ctrlPr>
-              <w:rPr>
-                <w:rFonts w:ascii="Cambria Math" w:hAnsi="Cambria Math"/>
-                <w:i/>
-              </w:rPr>
-            </m:ctrlPr>
-          </m:sSubPr>
-          <m:e>
-            <m:r>
-              <w:rPr>
-                <w:rFonts w:ascii="Cambria Math" w:hAnsi="Cambria Math"/>
-              </w:rPr>
-              <m:t>a</m:t>
-            </m:r>
-          </m:e>
-          <m:sub>
-            <m:r>
-              <w:rPr>
-                <w:rFonts w:ascii="Cambria Math" w:hAnsi="Cambria Math"/>
-              </w:rPr>
-              <m:t>x</m:t>
-            </m:r>
-          </m:sub>
-        </m:sSub>
-        <m:sSub>
-          <m:sSubPr>
-            <m:ctrlPr>
-              <w:rPr>
-                <w:rFonts w:ascii="Cambria Math" w:hAnsi="Cambria Math"/>
-                <w:i/>
-              </w:rPr>
-            </m:ctrlPr>
-          </m:sSubPr>
-          <m:e>
-            <m:r>
-              <w:rPr>
-                <w:rFonts w:ascii="Cambria Math" w:hAnsi="Cambria Math"/>
-              </w:rPr>
-              <m:t>b</m:t>
-            </m:r>
-          </m:e>
-          <m:sub>
-            <m:r>
-              <w:rPr>
-                <w:rFonts w:ascii="Cambria Math" w:hAnsi="Cambria Math"/>
-              </w:rPr>
-              <m:t>y</m:t>
-            </m:r>
-          </m:sub>
-        </m:sSub>
-        <m:r>
-          <w:rPr>
-            <w:rFonts w:ascii="Cambria Math" w:hAnsi="Cambria Math"/>
-          </w:rPr>
-          <m:t xml:space="preserve">- </m:t>
-        </m:r>
-        <m:sSub>
-          <m:sSubPr>
-            <m:ctrlPr>
-              <w:rPr>
-                <w:rFonts w:ascii="Cambria Math" w:hAnsi="Cambria Math"/>
-                <w:i/>
-              </w:rPr>
-            </m:ctrlPr>
-          </m:sSubPr>
-          <m:e>
-            <m:r>
-              <w:rPr>
-                <w:rFonts w:ascii="Cambria Math" w:hAnsi="Cambria Math"/>
-              </w:rPr>
-              <m:t>a</m:t>
-            </m:r>
-          </m:e>
-          <m:sub>
-            <m:r>
-              <w:rPr>
-                <w:rFonts w:ascii="Cambria Math" w:hAnsi="Cambria Math"/>
-              </w:rPr>
-              <m:t>y</m:t>
-            </m:r>
-          </m:sub>
-        </m:sSub>
-        <m:sSub>
-          <m:sSubPr>
-            <m:ctrlPr>
-              <w:rPr>
-                <w:rFonts w:ascii="Cambria Math" w:hAnsi="Cambria Math"/>
-                <w:i/>
-              </w:rPr>
-            </m:ctrlPr>
-          </m:sSubPr>
-          <m:e>
-            <m:r>
-              <w:rPr>
-                <w:rFonts w:ascii="Cambria Math" w:hAnsi="Cambria Math"/>
-              </w:rPr>
-              <m:t>b</m:t>
-            </m:r>
-          </m:e>
-          <m:sub>
-            <m:r>
-              <w:rPr>
-                <w:rFonts w:ascii="Cambria Math" w:hAnsi="Cambria Math"/>
-              </w:rPr>
-              <m:t>x</m:t>
-            </m:r>
-          </m:sub>
-        </m:sSub>
-      </m:oMath>
-    </w:p>
-    <w:p>
-      <w:r>
-        <w:t xml:space="preserve">     = 4*3 – 5*6</w:t>
-      </w:r>
-    </w:p>
-    <w:p>
-      <w:r>
-        <w:t xml:space="preserve">     = </w:t>
-      </w:r>
-      <w:r>
-        <w:t>-18</w:t>
-      </w:r>
-    </w:p>
-    <w:p>
-      <w:r>
-        <w:t>(4,</w:t>
-      </w:r>
-      <w:r>
-        <w:t xml:space="preserve"> </w:t>
-      </w:r>
-      <w:r>
-        <w:t>5,</w:t>
-      </w:r>
-      <w:r>
-        <w:t xml:space="preserve"> </w:t>
-      </w:r>
-      <w:r>
-        <w:t>3)</w:t>
-      </w:r>
-      <w:r>
-        <w:t xml:space="preserve"> </w:t>
-      </w:r>
-      <w:r>
-        <w:t>×</w:t>
-      </w:r>
-      <w:r>
-        <w:t xml:space="preserve"> </w:t>
-      </w:r>
-      <w:r>
-        <w:t>(6,</w:t>
-      </w:r>
-      <w:r>
-        <w:t xml:space="preserve"> </w:t>
-      </w:r>
-      <w:r>
-        <w:t>3,</w:t>
-      </w:r>
-      <w:r>
-        <w:t xml:space="preserve"> </w:t>
-      </w:r>
-      <w:r>
-        <w:t>8)</w:t>
-      </w:r>
-      <w:r>
-        <w:t xml:space="preserve">  = (</w:t>
-      </w:r>
-      <m:oMath>
-        <m:sSub>
-          <m:sSubPr>
-            <m:ctrlPr>
-              <w:rPr>
-                <w:rFonts w:ascii="Cambria Math" w:hAnsi="Cambria Math"/>
-                <w:i/>
-              </w:rPr>
-            </m:ctrlPr>
-          </m:sSubPr>
-          <m:e>
-            <m:r>
-              <w:rPr>
-                <w:rFonts w:ascii="Cambria Math" w:hAnsi="Cambria Math"/>
-              </w:rPr>
-              <m:t>c</m:t>
-            </m:r>
-          </m:e>
-          <m:sub>
-            <m:r>
-              <w:rPr>
-                <w:rFonts w:ascii="Cambria Math" w:hAnsi="Cambria Math"/>
-              </w:rPr>
-              <m:t>x</m:t>
-            </m:r>
-          </m:sub>
-        </m:sSub>
-        <m:r>
-          <w:rPr>
-            <w:rFonts w:ascii="Cambria Math" w:hAnsi="Cambria Math"/>
-          </w:rPr>
-          <m:t xml:space="preserve"> , </m:t>
-        </m:r>
-        <m:sSub>
-          <m:sSubPr>
-            <m:ctrlPr>
-              <w:rPr>
-                <w:rFonts w:ascii="Cambria Math" w:hAnsi="Cambria Math"/>
-                <w:i/>
-              </w:rPr>
-            </m:ctrlPr>
-          </m:sSubPr>
-          <m:e>
-            <m:r>
-              <w:rPr>
-                <w:rFonts w:ascii="Cambria Math" w:hAnsi="Cambria Math"/>
-              </w:rPr>
-              <m:t>c</m:t>
-            </m:r>
-          </m:e>
-          <m:sub>
-            <m:r>
-              <w:rPr>
-                <w:rFonts w:ascii="Cambria Math" w:hAnsi="Cambria Math"/>
-              </w:rPr>
-              <m:t>y</m:t>
-            </m:r>
-          </m:sub>
-        </m:sSub>
-        <m:r>
-          <w:rPr>
-            <w:rFonts w:ascii="Cambria Math" w:hAnsi="Cambria Math"/>
-          </w:rPr>
-          <m:t xml:space="preserve"> , </m:t>
-        </m:r>
-        <m:sSub>
-          <m:sSubPr>
-            <m:ctrlPr>
-              <w:rPr>
-                <w:rFonts w:ascii="Cambria Math" w:hAnsi="Cambria Math"/>
-                <w:i/>
-              </w:rPr>
-            </m:ctrlPr>
-          </m:sSubPr>
-          <m:e>
-            <m:r>
-              <w:rPr>
-                <w:rFonts w:ascii="Cambria Math" w:hAnsi="Cambria Math"/>
-              </w:rPr>
-              <m:t>c</m:t>
-            </m:r>
-          </m:e>
-          <m:sub>
-            <m:r>
-              <w:rPr>
-                <w:rFonts w:ascii="Cambria Math" w:hAnsi="Cambria Math"/>
-              </w:rPr>
-              <m:t>z</m:t>
-            </m:r>
-          </m:sub>
-        </m:sSub>
-        <m:r>
-          <w:rPr>
-            <w:rFonts w:ascii="Cambria Math" w:hAnsi="Cambria Math"/>
-          </w:rPr>
-          <m:t>)</m:t>
-        </m:r>
-      </m:oMath>
-    </w:p>
-    <w:p>
-      <w:r>
-        <w:tab/>
-      </w:r>
-      <w:r>
-        <w:tab/>
-        <w:t xml:space="preserve">     = (31, -14, -18)</w:t>
-      </w:r>
-    </w:p>
-    <w:p>
-      <w:r>
-        <w:rPr>
-          <w:noProof/>
-        </w:rPr>
-        <w:lastRenderedPageBreak/>
-        <w:drawing>
-          <wp:inline distT="0" distB="0" distL="0" distR="0" wp14:anchorId="01EEA628" wp14:editId="62D2FF20">
-            <wp:extent cx="5731510" cy="1591310"/>
-            <wp:effectExtent l="0" t="0" r="2540" b="8890"/>
-            <wp:docPr id="63" name="Picture 63" descr="Graphical user interface, application&#10;&#10;Description automatically generated"/>
-            <wp:cNvGraphicFramePr>
-              <a:graphicFrameLocks xmlns:a="http://schemas.openxmlformats.org/drawingml/2006/main" noChangeAspect="1"/>
-            </wp:cNvGraphicFramePr>
-            <a:graphic xmlns:a="http://schemas.openxmlformats.org/drawingml/2006/main">
-              <a:graphicData uri="http://schemas.openxmlformats.org/drawingml/2006/picture">
-                <pic:pic xmlns:pic="http://schemas.openxmlformats.org/drawingml/2006/picture">
-                  <pic:nvPicPr>
-                    <pic:cNvPr id="63" name="Picture 63" descr="Graphical user interface, application&#10;&#10;Description automatically generated"/>
-                    <pic:cNvPicPr/>
-                  </pic:nvPicPr>
-                  <pic:blipFill>
-                    <a:blip r:embed="rId66"/>
-                    <a:stretch>
-                      <a:fillRect/>
-                    </a:stretch>
-                  </pic:blipFill>
-                  <pic:spPr>
-                    <a:xfrm>
-                      <a:off x="0" y="0"/>
-                      <a:ext cx="5731510" cy="1591310"/>
-                    </a:xfrm>
-                    <a:prstGeom prst="rect">
-                      <a:avLst/>
-                    </a:prstGeom>
-                  </pic:spPr>
-                </pic:pic>
-              </a:graphicData>
-            </a:graphic>
-          </wp:inline>
-        </w:drawing>
-      </w:r>
-    </w:p>
-    <w:p>
-      <w:r>
-        <w:t xml:space="preserve">Distance = </w:t>
-      </w:r>
-      <m:oMath>
-        <m:rad>
-          <m:radPr>
-            <m:degHide m:val="1"/>
-            <m:ctrlPr>
-              <w:rPr>
-                <w:rFonts w:ascii="Cambria Math" w:hAnsi="Cambria Math"/>
-                <w:i/>
-              </w:rPr>
-            </m:ctrlPr>
-          </m:radPr>
-          <m:deg/>
-          <m:e>
-            <m:sSup>
-              <m:sSupPr>
-                <m:ctrlPr>
-                  <w:rPr>
-                    <w:rFonts w:ascii="Cambria Math" w:hAnsi="Cambria Math"/>
-                    <w:i/>
-                  </w:rPr>
-                </m:ctrlPr>
-              </m:sSupPr>
-              <m:e>
-                <m:d>
-                  <m:dPr>
-                    <m:ctrlPr>
-                      <w:rPr>
-                        <w:rFonts w:ascii="Cambria Math" w:hAnsi="Cambria Math"/>
-                        <w:i/>
-                      </w:rPr>
-                    </m:ctrlPr>
-                  </m:dPr>
-                  <m:e>
-                    <m:sSub>
-                      <m:sSubPr>
-                        <m:ctrlPr>
-                          <w:rPr>
-                            <w:rFonts w:ascii="Cambria Math" w:hAnsi="Cambria Math"/>
-                            <w:i/>
-                          </w:rPr>
-                        </m:ctrlPr>
-                      </m:sSubPr>
-                      <m:e>
-                        <m:r>
-                          <w:rPr>
-                            <w:rFonts w:ascii="Cambria Math" w:hAnsi="Cambria Math"/>
-                          </w:rPr>
-                          <m:t>x</m:t>
-                        </m:r>
-                      </m:e>
-                      <m:sub>
-                        <m:r>
-                          <w:rPr>
-                            <w:rFonts w:ascii="Cambria Math" w:hAnsi="Cambria Math"/>
-                          </w:rPr>
-                          <m:t>1</m:t>
-                        </m:r>
-                      </m:sub>
-                    </m:sSub>
-                    <m:r>
-                      <w:rPr>
-                        <w:rFonts w:ascii="Cambria Math" w:hAnsi="Cambria Math"/>
-                      </w:rPr>
-                      <m:t>-</m:t>
-                    </m:r>
-                    <m:sSub>
-                      <m:sSubPr>
-                        <m:ctrlPr>
-                          <w:rPr>
-                            <w:rFonts w:ascii="Cambria Math" w:hAnsi="Cambria Math"/>
-                            <w:i/>
-                          </w:rPr>
-                        </m:ctrlPr>
-                      </m:sSubPr>
-                      <m:e>
-                        <m:r>
-                          <w:rPr>
-                            <w:rFonts w:ascii="Cambria Math" w:hAnsi="Cambria Math"/>
-                          </w:rPr>
-                          <m:t>x</m:t>
-                        </m:r>
-                      </m:e>
-                      <m:sub>
-                        <m:r>
-                          <w:rPr>
-                            <w:rFonts w:ascii="Cambria Math" w:hAnsi="Cambria Math"/>
-                          </w:rPr>
-                          <m:t>2</m:t>
-                        </m:r>
-                      </m:sub>
-                    </m:sSub>
-                  </m:e>
-                </m:d>
-              </m:e>
-              <m:sup>
-                <m:r>
-                  <w:rPr>
-                    <w:rFonts w:ascii="Cambria Math" w:hAnsi="Cambria Math"/>
-                  </w:rPr>
-                  <m:t>2</m:t>
-                </m:r>
-              </m:sup>
-            </m:sSup>
-            <m:r>
-              <w:rPr>
-                <w:rFonts w:ascii="Cambria Math" w:hAnsi="Cambria Math"/>
-              </w:rPr>
-              <m:t xml:space="preserve">+ </m:t>
-            </m:r>
-            <m:sSup>
-              <m:sSupPr>
-                <m:ctrlPr>
-                  <w:rPr>
-                    <w:rFonts w:ascii="Cambria Math" w:hAnsi="Cambria Math"/>
-                    <w:i/>
-                  </w:rPr>
-                </m:ctrlPr>
-              </m:sSupPr>
-              <m:e>
-                <m:d>
-                  <m:dPr>
-                    <m:ctrlPr>
-                      <w:rPr>
-                        <w:rFonts w:ascii="Cambria Math" w:hAnsi="Cambria Math"/>
-                        <w:i/>
-                      </w:rPr>
-                    </m:ctrlPr>
-                  </m:dPr>
-                  <m:e>
-                    <m:sSub>
-                      <m:sSubPr>
-                        <m:ctrlPr>
-                          <w:rPr>
-                            <w:rFonts w:ascii="Cambria Math" w:hAnsi="Cambria Math"/>
-                            <w:i/>
-                          </w:rPr>
-                        </m:ctrlPr>
-                      </m:sSubPr>
-                      <m:e>
-                        <m:r>
-                          <w:rPr>
-                            <w:rFonts w:ascii="Cambria Math" w:hAnsi="Cambria Math"/>
-                          </w:rPr>
-                          <m:t>y</m:t>
-                        </m:r>
-                      </m:e>
-                      <m:sub>
-                        <m:r>
-                          <w:rPr>
-                            <w:rFonts w:ascii="Cambria Math" w:hAnsi="Cambria Math"/>
-                          </w:rPr>
-                          <m:t>1</m:t>
-                        </m:r>
-                      </m:sub>
-                    </m:sSub>
-                    <m:r>
-                      <w:rPr>
-                        <w:rFonts w:ascii="Cambria Math" w:hAnsi="Cambria Math"/>
-                      </w:rPr>
-                      <m:t>-</m:t>
-                    </m:r>
-                    <m:sSub>
-                      <m:sSubPr>
-                        <m:ctrlPr>
-                          <w:rPr>
-                            <w:rFonts w:ascii="Cambria Math" w:hAnsi="Cambria Math"/>
-                            <w:i/>
-                          </w:rPr>
-                        </m:ctrlPr>
-                      </m:sSubPr>
-                      <m:e>
-                        <m:r>
-                          <w:rPr>
-                            <w:rFonts w:ascii="Cambria Math" w:hAnsi="Cambria Math"/>
-                          </w:rPr>
-                          <m:t>y</m:t>
-                        </m:r>
-                      </m:e>
-                      <m:sub>
-                        <m:r>
-                          <w:rPr>
-                            <w:rFonts w:ascii="Cambria Math" w:hAnsi="Cambria Math"/>
-                          </w:rPr>
-                          <m:t>2</m:t>
-                        </m:r>
-                      </m:sub>
-                    </m:sSub>
-                  </m:e>
-                </m:d>
-              </m:e>
-              <m:sup>
-                <m:r>
-                  <w:rPr>
-                    <w:rFonts w:ascii="Cambria Math" w:hAnsi="Cambria Math"/>
-                  </w:rPr>
-                  <m:t>2</m:t>
-                </m:r>
-              </m:sup>
-            </m:sSup>
-            <m:r>
-              <w:rPr>
-                <w:rFonts w:ascii="Cambria Math" w:hAnsi="Cambria Math"/>
-              </w:rPr>
-              <m:t xml:space="preserve">+ </m:t>
-            </m:r>
-            <m:sSup>
-              <m:sSupPr>
-                <m:ctrlPr>
-                  <w:rPr>
-                    <w:rFonts w:ascii="Cambria Math" w:hAnsi="Cambria Math"/>
-                    <w:i/>
-                  </w:rPr>
-                </m:ctrlPr>
-              </m:sSupPr>
-              <m:e>
-                <m:d>
-                  <m:dPr>
-                    <m:ctrlPr>
-                      <w:rPr>
-                        <w:rFonts w:ascii="Cambria Math" w:hAnsi="Cambria Math"/>
-                        <w:i/>
-                      </w:rPr>
-                    </m:ctrlPr>
-                  </m:dPr>
-                  <m:e>
-                    <m:sSub>
-                      <m:sSubPr>
-                        <m:ctrlPr>
-                          <w:rPr>
-                            <w:rFonts w:ascii="Cambria Math" w:hAnsi="Cambria Math"/>
-                            <w:i/>
-                          </w:rPr>
-                        </m:ctrlPr>
-                      </m:sSubPr>
-                      <m:e>
-                        <m:r>
-                          <w:rPr>
-                            <w:rFonts w:ascii="Cambria Math" w:hAnsi="Cambria Math"/>
-                          </w:rPr>
-                          <m:t>z</m:t>
-                        </m:r>
-                      </m:e>
-                      <m:sub>
-                        <m:r>
-                          <w:rPr>
-                            <w:rFonts w:ascii="Cambria Math" w:hAnsi="Cambria Math"/>
-                          </w:rPr>
-                          <m:t>1</m:t>
-                        </m:r>
-                      </m:sub>
-                    </m:sSub>
-                    <m:r>
-                      <w:rPr>
-                        <w:rFonts w:ascii="Cambria Math" w:hAnsi="Cambria Math"/>
-                      </w:rPr>
-                      <m:t>-</m:t>
-                    </m:r>
-                    <m:sSub>
-                      <m:sSubPr>
-                        <m:ctrlPr>
-                          <w:rPr>
-                            <w:rFonts w:ascii="Cambria Math" w:hAnsi="Cambria Math"/>
-                            <w:i/>
-                          </w:rPr>
-                        </m:ctrlPr>
-                      </m:sSubPr>
-                      <m:e>
-                        <m:r>
-                          <w:rPr>
-                            <w:rFonts w:ascii="Cambria Math" w:hAnsi="Cambria Math"/>
-                          </w:rPr>
-                          <m:t>z</m:t>
-                        </m:r>
-                      </m:e>
-                      <m:sub>
-                        <m:r>
-                          <w:rPr>
-                            <w:rFonts w:ascii="Cambria Math" w:hAnsi="Cambria Math"/>
-                          </w:rPr>
-                          <m:t>2</m:t>
-                        </m:r>
-                      </m:sub>
-                    </m:sSub>
-                  </m:e>
-                </m:d>
-              </m:e>
-              <m:sup>
-                <m:r>
-                  <w:rPr>
-                    <w:rFonts w:ascii="Cambria Math" w:hAnsi="Cambria Math"/>
-                  </w:rPr>
-                  <m:t>2</m:t>
-                </m:r>
-              </m:sup>
-            </m:sSup>
-          </m:e>
-        </m:rad>
-      </m:oMath>
-    </w:p>
-    <w:p>
-      <w:r>
-        <w:tab/>
-        <w:t xml:space="preserve">  = </w:t>
-      </w:r>
-      <m:oMath>
-        <m:rad>
-          <m:radPr>
-            <m:degHide m:val="1"/>
-            <m:ctrlPr>
-              <w:rPr>
-                <w:rFonts w:ascii="Cambria Math" w:hAnsi="Cambria Math"/>
-                <w:i/>
-              </w:rPr>
-            </m:ctrlPr>
-          </m:radPr>
-          <m:deg/>
-          <m:e>
-            <m:sSup>
-              <m:sSupPr>
-                <m:ctrlPr>
-                  <w:rPr>
-                    <w:rFonts w:ascii="Cambria Math" w:hAnsi="Cambria Math"/>
-                    <w:i/>
-                  </w:rPr>
-                </m:ctrlPr>
-              </m:sSupPr>
-              <m:e>
-                <m:d>
-                  <m:dPr>
-                    <m:ctrlPr>
-                      <w:rPr>
-                        <w:rFonts w:ascii="Cambria Math" w:hAnsi="Cambria Math"/>
-                        <w:i/>
-                      </w:rPr>
-                    </m:ctrlPr>
-                  </m:dPr>
-                  <m:e>
-                    <m:r>
-                      <w:rPr>
-                        <w:rFonts w:ascii="Cambria Math" w:hAnsi="Cambria Math"/>
-                      </w:rPr>
-                      <m:t>2-6</m:t>
-                    </m:r>
-                  </m:e>
-                </m:d>
-              </m:e>
-              <m:sup>
-                <m:r>
-                  <w:rPr>
-                    <w:rFonts w:ascii="Cambria Math" w:hAnsi="Cambria Math"/>
-                  </w:rPr>
-                  <m:t>2</m:t>
-                </m:r>
-              </m:sup>
-            </m:sSup>
-            <m:r>
-              <w:rPr>
-                <w:rFonts w:ascii="Cambria Math" w:hAnsi="Cambria Math"/>
-              </w:rPr>
-              <m:t xml:space="preserve">+ </m:t>
-            </m:r>
-            <m:sSup>
-              <m:sSupPr>
-                <m:ctrlPr>
-                  <w:rPr>
-                    <w:rFonts w:ascii="Cambria Math" w:hAnsi="Cambria Math"/>
-                    <w:i/>
-                  </w:rPr>
-                </m:ctrlPr>
-              </m:sSupPr>
-              <m:e>
-                <m:d>
-                  <m:dPr>
-                    <m:ctrlPr>
-                      <w:rPr>
-                        <w:rFonts w:ascii="Cambria Math" w:hAnsi="Cambria Math"/>
-                        <w:i/>
-                      </w:rPr>
-                    </m:ctrlPr>
-                  </m:dPr>
-                  <m:e>
-                    <m:r>
-                      <w:rPr>
-                        <w:rFonts w:ascii="Cambria Math" w:hAnsi="Cambria Math"/>
-                      </w:rPr>
-                      <m:t>8-5</m:t>
-                    </m:r>
-                  </m:e>
-                </m:d>
-              </m:e>
-              <m:sup>
-                <m:r>
-                  <w:rPr>
-                    <w:rFonts w:ascii="Cambria Math" w:hAnsi="Cambria Math"/>
-                  </w:rPr>
-                  <m:t>2</m:t>
-                </m:r>
-              </m:sup>
-            </m:sSup>
-            <m:r>
-              <w:rPr>
-                <w:rFonts w:ascii="Cambria Math" w:hAnsi="Cambria Math"/>
-              </w:rPr>
-              <m:t xml:space="preserve">+ </m:t>
-            </m:r>
-            <m:sSup>
-              <m:sSupPr>
-                <m:ctrlPr>
-                  <w:rPr>
-                    <w:rFonts w:ascii="Cambria Math" w:hAnsi="Cambria Math"/>
-                    <w:i/>
-                  </w:rPr>
-                </m:ctrlPr>
-              </m:sSupPr>
-              <m:e>
-                <m:d>
-                  <m:dPr>
-                    <m:ctrlPr>
-                      <w:rPr>
-                        <w:rFonts w:ascii="Cambria Math" w:hAnsi="Cambria Math"/>
-                        <w:i/>
-                      </w:rPr>
-                    </m:ctrlPr>
-                  </m:dPr>
-                  <m:e>
-                    <m:r>
-                      <w:rPr>
-                        <w:rFonts w:ascii="Cambria Math" w:hAnsi="Cambria Math"/>
-                      </w:rPr>
-                      <m:t>1-5</m:t>
-                    </m:r>
-                  </m:e>
-                </m:d>
-              </m:e>
-              <m:sup>
-                <m:r>
-                  <w:rPr>
-                    <w:rFonts w:ascii="Cambria Math" w:hAnsi="Cambria Math"/>
-                  </w:rPr>
-                  <m:t>2</m:t>
-                </m:r>
-              </m:sup>
-            </m:sSup>
-          </m:e>
-        </m:rad>
-      </m:oMath>
-    </w:p>
-    <w:p>
-      <w:r>
-        <w:tab/>
-        <w:t xml:space="preserve">  = 6.4</w:t>
-      </w:r>
-    </w:p>
     <w:sectPr>
       <w:pgSz w:w="11906" w:h="16838"/>
       <w:pgMar w:top="1440" w:right="1440" w:bottom="1440" w:left="1440" w:header="708" w:footer="708" w:gutter="0"/>

</xml_diff>